<commit_message>
report images rename, project report fix
</commit_message>
<xml_diff>
--- a/report/project_report.docx
+++ b/report/project_report.docx
@@ -20,324 +20,318 @@
             <w:rPr/>
           </w:r>
         </w:p>
-      </w:sdtContent>
-    </w:sdt>
-    <w:tbl>
-      <w:tblPr>
-        <w:tblpPr w:vertAnchor="margin" w:horzAnchor="margin" w:tblpXSpec="center" w:leftFromText="187" w:rightFromText="187" w:tblpY="2881"/>
-        <w:tblW w:w="4000" w:type="pct"/>
-        <w:jc w:val="center"/>
-        <w:tblInd w:w="0" w:type="dxa"/>
-        <w:tblLayout w:type="fixed"/>
-        <w:tblCellMar>
-          <w:top w:w="216" w:type="dxa"/>
-          <w:left w:w="115" w:type="dxa"/>
-          <w:bottom w:w="216" w:type="dxa"/>
-          <w:right w:w="115" w:type="dxa"/>
-        </w:tblCellMar>
-        <w:tblLook w:val="04a0" w:noHBand="0" w:noVBand="1" w:firstColumn="1" w:lastRow="0" w:lastColumn="0" w:firstRow="1"/>
-      </w:tblPr>
-      <w:tblGrid>
-        <w:gridCol w:w="7220"/>
-      </w:tblGrid>
-      <w:tr>
-        <w:trPr/>
-        <w:tc>
-          <w:tcPr>
-            <w:tcW w:w="7220" w:type="dxa"/>
-            <w:tcBorders>
-              <w:left w:val="single" w:sz="12" w:space="0" w:color="156082"/>
-            </w:tcBorders>
-          </w:tcPr>
-          <w:p>
-            <w:pPr>
-              <w:pStyle w:val="NoSpacing"/>
-              <w:widowControl w:val="false"/>
-              <w:rPr>
-                <w:color w:val="0F4761" w:themeColor="accent1" w:themeShade="bf"/>
-                <w:sz w:val="24"/>
-              </w:rPr>
-            </w:pPr>
-            <w:sdt>
-              <w:sdtPr>
-                <w:id w:val="1924356643"/>
-                <w:dataBinding w:prefixMappings="xmlns:ns0='http://schemas.openxmlformats.org/officeDocument/2006/extended-properties'" w:xpath="/ns0:Properties[1]/ns0:Company[1]" w:storeItemID="{6668398D-A668-4E3E-A5EB-62B293D839F1}"/>
-                <w:placeholder>
-                  <w:docPart w:val="9F289E853BF54024B6C43CCD10EDC323"/>
-                </w:placeholder>
-                <w:alias w:val="Company"/>
-                <w:text/>
-              </w:sdtPr>
-              <w:sdtContent>
-                <w:r>
-                  <w:rPr/>
-                  <w:t>Stručni kurs Razvoj bezbednog softvera</w:t>
-                </w:r>
-              </w:sdtContent>
-            </w:sdt>
-          </w:p>
-        </w:tc>
-      </w:tr>
-      <w:tr>
-        <w:trPr/>
-        <w:tc>
-          <w:tcPr>
-            <w:tcW w:w="7220" w:type="dxa"/>
-            <w:tcBorders>
-              <w:left w:val="single" w:sz="12" w:space="0" w:color="156082"/>
-            </w:tcBorders>
-            <w:tcMar>
-              <w:top w:w="0" w:type="dxa"/>
-              <w:left w:w="144" w:type="dxa"/>
-              <w:bottom w:w="0" w:type="dxa"/>
-            </w:tcMar>
-          </w:tcPr>
-          <w:p>
-            <w:pPr>
-              <w:pStyle w:val="NoSpacing"/>
-              <w:widowControl w:val="false"/>
-              <w:spacing w:lineRule="auto" w:line="216"/>
-              <w:rPr>
-                <w:rFonts w:ascii="Aptos Display" w:hAnsi="Aptos Display" w:eastAsia="游ゴシック Light" w:cs="" w:asciiTheme="majorHAnsi" w:cstheme="majorBidi" w:eastAsiaTheme="majorEastAsia" w:hAnsiTheme="majorHAnsi"/>
-                <w:color w:val="156082" w:themeColor="accent1"/>
-                <w:sz w:val="88"/>
-                <w:szCs w:val="88"/>
-              </w:rPr>
-            </w:pPr>
-            <w:sdt>
-              <w:sdtPr>
-                <w:id w:val="1018084571"/>
-                <w:dataBinding w:prefixMappings="xmlns:ns0='http://schemas.openxmlformats.org/package/2006/metadata/core-properties' xmlns:ns1='http://purl.org/dc/elements/1.1/'" w:xpath="/ns0:coreProperties[1]/ns1:title[1]" w:storeItemID="{6C3C8BC8-F283-45AE-878A-BAB7291924A1}"/>
-                <w:placeholder>
-                  <w:docPart w:val="B271F4C5AA484567BB5D727FAA17DEF9"/>
-                </w:placeholder>
-                <w:alias w:val="Title"/>
-                <w:text/>
-              </w:sdtPr>
-              <w:sdtContent>
-                <w:r>
-                  <w:rPr/>
-                  <w:t>Izveštaj</w:t>
-                </w:r>
-              </w:sdtContent>
-            </w:sdt>
-          </w:p>
-        </w:tc>
-      </w:tr>
-      <w:tr>
-        <w:trPr/>
-        <w:tc>
-          <w:tcPr>
-            <w:tcW w:w="7220" w:type="dxa"/>
-            <w:tcBorders>
-              <w:left w:val="single" w:sz="12" w:space="0" w:color="156082"/>
-            </w:tcBorders>
-          </w:tcPr>
-          <w:p>
-            <w:pPr>
-              <w:pStyle w:val="NoSpacing"/>
-              <w:widowControl w:val="false"/>
-              <w:rPr>
-                <w:color w:val="0F4761" w:themeColor="accent1" w:themeShade="bf"/>
-                <w:sz w:val="24"/>
-              </w:rPr>
-            </w:pPr>
-            <w:sdt>
-              <w:sdtPr>
-                <w:id w:val="1942330657"/>
-                <w:dataBinding w:prefixMappings="xmlns:ns0='http://schemas.openxmlformats.org/package/2006/metadata/core-properties' xmlns:ns1='http://purl.org/dc/elements/1.1/'" w:xpath="/ns0:coreProperties[1]/ns1:subject[1]" w:storeItemID="{6C3C8BC8-F283-45AE-878A-BAB7291924A1}"/>
-                <w:placeholder>
-                  <w:docPart w:val="C7FEDB486BCB433EAC5A1D2178B45810"/>
-                </w:placeholder>
-                <w:alias w:val="Subtitle"/>
-                <w:text/>
-              </w:sdtPr>
-              <w:sdtContent>
-                <w:r>
-                  <w:rPr/>
-                  <w:t>Pronađene ranjivosti u projektu “RealBookStore”</w:t>
-                </w:r>
-              </w:sdtContent>
-            </w:sdt>
-          </w:p>
-        </w:tc>
-      </w:tr>
-    </w:tbl>
-    <w:tbl>
-      <w:tblPr>
-        <w:tblpPr w:vertAnchor="margin" w:tblpYSpec="bottom" w:horzAnchor="margin" w:tblpXSpec="center" w:leftFromText="187" w:rightFromText="187"/>
-        <w:tblW w:w="3850" w:type="pct"/>
-        <w:jc w:val="center"/>
-        <w:tblInd w:w="0" w:type="dxa"/>
-        <w:tblLayout w:type="fixed"/>
-        <w:tblCellMar>
-          <w:top w:w="216" w:type="dxa"/>
-          <w:left w:w="115" w:type="dxa"/>
-          <w:bottom w:w="216" w:type="dxa"/>
-          <w:right w:w="115" w:type="dxa"/>
-        </w:tblCellMar>
-        <w:tblLook w:val="04a0" w:noHBand="0" w:noVBand="1" w:firstColumn="1" w:lastRow="0" w:lastColumn="0" w:firstRow="1"/>
-      </w:tblPr>
-      <w:tblGrid>
-        <w:gridCol w:w="6950"/>
-      </w:tblGrid>
-      <w:tr>
-        <w:trPr/>
-        <w:tc>
-          <w:tcPr>
-            <w:tcW w:w="6950" w:type="dxa"/>
-            <w:tcBorders/>
-          </w:tcPr>
-          <w:p>
-            <w:pPr>
-              <w:pStyle w:val="NoSpacing"/>
-              <w:widowControl w:val="false"/>
-              <w:rPr>
-                <w:sz w:val="30"/>
-                <w:szCs w:val="30"/>
-              </w:rPr>
-            </w:pPr>
-            <w:r>
-              <w:rPr>
-                <w:sz w:val="30"/>
-                <w:szCs w:val="30"/>
-              </w:rPr>
-              <w:t>Milica Pantović</w:t>
-            </w:r>
-          </w:p>
-          <w:p>
-            <w:pPr>
-              <w:pStyle w:val="NoSpacing"/>
-              <w:widowControl w:val="false"/>
-              <w:rPr>
-                <w:sz w:val="30"/>
-                <w:szCs w:val="30"/>
-              </w:rPr>
-            </w:pPr>
-            <w:r>
-              <w:rPr>
-                <w:sz w:val="30"/>
-                <w:szCs w:val="30"/>
-              </w:rPr>
-            </w:r>
-          </w:p>
-          <w:p>
-            <w:pPr>
-              <w:pStyle w:val="Normal"/>
-              <w:widowControl w:val="false"/>
-              <w:rPr>
-                <w:color w:val="156082" w:themeColor="accent1"/>
-                <w:sz w:val="28"/>
-                <w:szCs w:val="28"/>
-              </w:rPr>
-            </w:pPr>
-            <w:r>
-              <w:rPr>
-                <w:color w:val="156082" w:themeColor="accent1"/>
-                <w:sz w:val="28"/>
-                <w:szCs w:val="28"/>
-              </w:rPr>
-              <w:t>07</w:t>
-            </w:r>
-            <w:sdt>
-              <w:sdtPr>
-                <w:date>
-                  <w:dateFormat w:val="M-d-yyyy"/>
-                  <w:lid w:val="en-US"/>
-                  <w:storeMappedDataAs w:val="dateTime"/>
-                  <w:calendar w:val="gregorian"/>
-                </w:date>
-                <w:id w:val="399127269"/>
-                <w:dataBinding w:prefixMappings="xmlns:ns0='http://schemas.microsoft.com/office/2006/coverPageProps'" w:xpath="/ns0:CoverPageProperties[1]/ns0:PublishDate[1]" w:storeItemID="{55AF091B-3C7A-41E3-B477-F2FDAA23CFDA}"/>
-                <w:placeholder>
-                  <w:docPart w:val="C344886F86EE4724AFB7FF43927D3B3B"/>
-                </w:placeholder>
-                <w:alias w:val="Date"/>
-              </w:sdtPr>
-              <w:sdtContent>
+        <w:tbl>
+          <w:tblPr>
+            <w:tblpPr w:vertAnchor="margin" w:horzAnchor="margin" w:tblpXSpec="center" w:leftFromText="187" w:rightFromText="187" w:tblpY="2881"/>
+            <w:tblW w:w="4000" w:type="pct"/>
+            <w:jc w:val="center"/>
+            <w:tblInd w:w="0" w:type="dxa"/>
+            <w:tblLayout w:type="fixed"/>
+            <w:tblCellMar>
+              <w:top w:w="216" w:type="dxa"/>
+              <w:left w:w="115" w:type="dxa"/>
+              <w:bottom w:w="216" w:type="dxa"/>
+              <w:right w:w="115" w:type="dxa"/>
+            </w:tblCellMar>
+            <w:tblLook w:val="04a0" w:noHBand="0" w:noVBand="1" w:firstColumn="1" w:lastRow="0" w:lastColumn="0" w:firstRow="1"/>
+          </w:tblPr>
+          <w:tblGrid>
+            <w:gridCol w:w="7221"/>
+          </w:tblGrid>
+          <w:tr>
+            <w:trPr/>
+            <w:tc>
+              <w:tcPr>
+                <w:tcW w:w="7221" w:type="dxa"/>
+                <w:tcBorders>
+                  <w:left w:val="single" w:sz="12" w:space="0" w:color="156082"/>
+                </w:tcBorders>
+              </w:tcPr>
+              <w:p>
+                <w:pPr>
+                  <w:pStyle w:val="NoSpacing"/>
+                  <w:widowControl w:val="false"/>
+                  <w:rPr>
+                    <w:color w:themeColor="accent1" w:themeShade="bf" w:val="0F4761"/>
+                    <w:sz w:val="24"/>
+                  </w:rPr>
+                </w:pPr>
+                <w:sdt>
+                  <w:sdtPr>
+                    <w:placeholder>
+                      <w:docPart w:val="9F289E853BF54024B6C43CCD10EDC323"/>
+                    </w:placeholder>
+                    <w:dataBinding w:prefixMappings="xmlns:ns0='http://schemas.openxmlformats.org/officeDocument/2006/extended-properties'" w:xpath="/ns0:Properties[1]/ns0:Company[1]" w:storeItemID="{6668398D-A668-4E3E-A5EB-62B293D839F1}"/>
+                    <w:alias w:val="Company"/>
+                    <w:id w:val="1924356643"/>
+                    <w:text/>
+                  </w:sdtPr>
+                  <w:sdtContent>
+                    <w:r>
+                      <w:rPr/>
+                    </w:r>
+                    <w:r>
+                      <w:rPr/>
+                      <w:t>Stručni kurs Razvoj bezbednog softvera</w:t>
+                    </w:r>
+                  </w:sdtContent>
+                </w:sdt>
+              </w:p>
+            </w:tc>
+          </w:tr>
+          <w:tr>
+            <w:trPr/>
+            <w:tc>
+              <w:tcPr>
+                <w:tcW w:w="7221" w:type="dxa"/>
+                <w:tcBorders>
+                  <w:left w:val="single" w:sz="12" w:space="0" w:color="156082"/>
+                </w:tcBorders>
+                <w:tcMar>
+                  <w:top w:w="0" w:type="dxa"/>
+                  <w:left w:w="144" w:type="dxa"/>
+                  <w:bottom w:w="0" w:type="dxa"/>
+                </w:tcMar>
+              </w:tcPr>
+              <w:p>
+                <w:pPr>
+                  <w:pStyle w:val="NoSpacing"/>
+                  <w:widowControl w:val="false"/>
+                  <w:spacing w:lineRule="auto" w:line="216"/>
+                  <w:rPr>
+                    <w:rFonts w:ascii="Aptos Display" w:hAnsi="Aptos Display" w:eastAsia="" w:cs="" w:asciiTheme="majorHAnsi" w:cstheme="majorBidi" w:eastAsiaTheme="majorEastAsia" w:hAnsiTheme="majorHAnsi"/>
+                    <w:color w:themeColor="accent1" w:val="156082"/>
+                    <w:sz w:val="88"/>
+                    <w:szCs w:val="88"/>
+                  </w:rPr>
+                </w:pPr>
+                <w:sdt>
+                  <w:sdtPr>
+                    <w:placeholder>
+                      <w:docPart w:val="B271F4C5AA484567BB5D727FAA17DEF9"/>
+                    </w:placeholder>
+                    <w:dataBinding w:prefixMappings="xmlns:ns0='http://schemas.openxmlformats.org/package/2006/metadata/core-properties' xmlns:ns1='http://purl.org/dc/elements/1.1/'" w:xpath="/ns0:coreProperties[1]/ns1:title[1]" w:storeItemID="{6C3C8BC8-F283-45AE-878A-BAB7291924A1}"/>
+                    <w:alias w:val="Title"/>
+                    <w:id w:val="1018084571"/>
+                    <w:text/>
+                  </w:sdtPr>
+                  <w:sdtContent>
+                    <w:r>
+                      <w:rPr/>
+                    </w:r>
+                    <w:r>
+                      <w:rPr/>
+                      <w:t>Izveštaj</w:t>
+                    </w:r>
+                  </w:sdtContent>
+                </w:sdt>
+              </w:p>
+            </w:tc>
+          </w:tr>
+          <w:tr>
+            <w:trPr/>
+            <w:tc>
+              <w:tcPr>
+                <w:tcW w:w="7221" w:type="dxa"/>
+                <w:tcBorders>
+                  <w:left w:val="single" w:sz="12" w:space="0" w:color="156082"/>
+                </w:tcBorders>
+              </w:tcPr>
+              <w:p>
+                <w:pPr>
+                  <w:pStyle w:val="NoSpacing"/>
+                  <w:widowControl w:val="false"/>
+                  <w:rPr>
+                    <w:color w:themeColor="accent1" w:themeShade="bf" w:val="0F4761"/>
+                    <w:sz w:val="24"/>
+                  </w:rPr>
+                </w:pPr>
+                <w:sdt>
+                  <w:sdtPr>
+                    <w:placeholder>
+                      <w:docPart w:val="C7FEDB486BCB433EAC5A1D2178B45810"/>
+                    </w:placeholder>
+                    <w:dataBinding w:prefixMappings="xmlns:ns0='http://schemas.openxmlformats.org/package/2006/metadata/core-properties' xmlns:ns1='http://purl.org/dc/elements/1.1/'" w:xpath="/ns0:coreProperties[1]/ns1:subject[1]" w:storeItemID="{6C3C8BC8-F283-45AE-878A-BAB7291924A1}"/>
+                    <w:alias w:val="Subtitle"/>
+                    <w:id w:val="1942330657"/>
+                    <w:text/>
+                  </w:sdtPr>
+                  <w:sdtContent>
+                    <w:r>
+                      <w:rPr/>
+                    </w:r>
+                    <w:r>
+                      <w:rPr/>
+                      <w:t>Pronađene ranjivosti u projektu “RealBookStore”</w:t>
+                    </w:r>
+                  </w:sdtContent>
+                </w:sdt>
+              </w:p>
+            </w:tc>
+          </w:tr>
+        </w:tbl>
+        <w:p>
+          <w:pPr>
+            <w:pStyle w:val="Normal"/>
+            <w:rPr/>
+          </w:pPr>
+          <w:r>
+            <w:rPr/>
+          </w:r>
+        </w:p>
+        <w:tbl>
+          <w:tblPr>
+            <w:tblpPr w:vertAnchor="margin" w:tblpYSpec="bottom" w:horzAnchor="margin" w:tblpXSpec="center" w:leftFromText="187" w:rightFromText="187"/>
+            <w:tblW w:w="3850" w:type="pct"/>
+            <w:jc w:val="center"/>
+            <w:tblInd w:w="0" w:type="dxa"/>
+            <w:tblLayout w:type="fixed"/>
+            <w:tblCellMar>
+              <w:top w:w="216" w:type="dxa"/>
+              <w:left w:w="115" w:type="dxa"/>
+              <w:bottom w:w="216" w:type="dxa"/>
+              <w:right w:w="115" w:type="dxa"/>
+            </w:tblCellMar>
+            <w:tblLook w:val="04a0" w:noHBand="0" w:noVBand="1" w:firstColumn="1" w:lastRow="0" w:lastColumn="0" w:firstRow="1"/>
+          </w:tblPr>
+          <w:tblGrid>
+            <w:gridCol w:w="6950"/>
+          </w:tblGrid>
+          <w:tr>
+            <w:trPr/>
+            <w:tc>
+              <w:tcPr>
+                <w:tcW w:w="6950" w:type="dxa"/>
+                <w:tcBorders/>
+              </w:tcPr>
+              <w:p>
+                <w:pPr>
+                  <w:pStyle w:val="NoSpacing"/>
+                  <w:widowControl w:val="false"/>
+                  <w:rPr>
+                    <w:sz w:val="30"/>
+                    <w:szCs w:val="30"/>
+                  </w:rPr>
+                </w:pPr>
                 <w:r>
                   <w:rPr>
-                    <w:color w:val="156082" w:themeColor="accent1"/>
+                    <w:sz w:val="30"/>
+                    <w:szCs w:val="30"/>
+                  </w:rPr>
+                  <w:t>Milica Pantović</w:t>
+                </w:r>
+              </w:p>
+              <w:p>
+                <w:pPr>
+                  <w:pStyle w:val="NoSpacing"/>
+                  <w:widowControl w:val="false"/>
+                  <w:rPr>
+                    <w:sz w:val="30"/>
+                    <w:szCs w:val="30"/>
+                  </w:rPr>
+                </w:pPr>
+                <w:r>
+                  <w:rPr>
+                    <w:sz w:val="30"/>
+                    <w:szCs w:val="30"/>
+                  </w:rPr>
+                </w:r>
+              </w:p>
+              <w:p>
+                <w:pPr>
+                  <w:pStyle w:val="Normal"/>
+                  <w:widowControl w:val="false"/>
+                  <w:rPr>
+                    <w:color w:themeColor="accent1" w:val="156082"/>
                     <w:sz w:val="28"/>
                     <w:szCs w:val="28"/>
                   </w:rPr>
-                </w:r>
+                </w:pPr>
                 <w:r>
                   <w:rPr>
-                    <w:color w:val="156082" w:themeColor="accent1"/>
+                    <w:color w:themeColor="accent1" w:val="156082"/>
                     <w:sz w:val="28"/>
                     <w:szCs w:val="28"/>
                   </w:rPr>
-                  <w:t>-</w:t>
+                  <w:t>07</w:t>
                 </w:r>
+                <w:sdt>
+                  <w:sdtPr>
+                    <w:placeholder>
+                      <w:docPart w:val="C344886F86EE4724AFB7FF43927D3B3B"/>
+                    </w:placeholder>
+                    <w:dataBinding w:prefixMappings="xmlns:ns0='http://schemas.microsoft.com/office/2006/coverPageProps'" w:xpath="/ns0:CoverPageProperties[1]/ns0:PublishDate[1]" w:storeItemID="{55AF091B-3C7A-41E3-B477-F2FDAA23CFDA}"/>
+                    <w:alias w:val="Date"/>
+                    <w:id w:val="399127269"/>
+                    <w:date>
+                      <w:dateFormat w:val="M-d-yyyy"/>
+                      <w:lid w:val="en-US"/>
+                    </w:date>
+                  </w:sdtPr>
+                  <w:sdtContent>
+                    <w:r>
+                      <w:rPr>
+                        <w:color w:themeColor="accent1" w:val="156082"/>
+                        <w:sz w:val="28"/>
+                        <w:szCs w:val="28"/>
+                      </w:rPr>
+                    </w:r>
+                    <w:r>
+                      <w:rPr>
+                        <w:color w:themeColor="accent1" w:val="156082"/>
+                        <w:sz w:val="28"/>
+                        <w:szCs w:val="28"/>
+                      </w:rPr>
+                      <w:t>-09-2025</w:t>
+                    </w:r>
+                  </w:sdtContent>
+                </w:sdt>
+              </w:p>
+              <w:p>
+                <w:pPr>
+                  <w:pStyle w:val="Normal"/>
+                  <w:widowControl w:val="false"/>
+                  <w:spacing w:before="0" w:after="160"/>
+                  <w:rPr>
+                    <w:color w:themeColor="accent1" w:val="156082"/>
+                  </w:rPr>
+                </w:pPr>
                 <w:r>
                   <w:rPr>
-                    <w:color w:val="156082" w:themeColor="accent1"/>
-                    <w:sz w:val="28"/>
-                    <w:szCs w:val="28"/>
-                  </w:rPr>
-                  <w:t>09</w:t>
-                </w:r>
-                <w:r>
-                  <w:rPr>
-                    <w:color w:val="156082" w:themeColor="accent1"/>
-                    <w:sz w:val="28"/>
-                    <w:szCs w:val="28"/>
-                  </w:rPr>
-                  <w:t>-2025</w:t>
-                </w:r>
-                <w:r>
-                  <w:rPr>
-                    <w:color w:val="156082" w:themeColor="accent1"/>
-                    <w:sz w:val="28"/>
-                    <w:szCs w:val="28"/>
+                    <w:color w:themeColor="accent1" w:val="156082"/>
                   </w:rPr>
                 </w:r>
-              </w:sdtContent>
-            </w:sdt>
-          </w:p>
-          <w:p>
-            <w:pPr>
-              <w:pStyle w:val="Normal"/>
-              <w:widowControl w:val="false"/>
-              <w:spacing w:before="0" w:after="160"/>
-              <w:rPr>
-                <w:color w:val="156082" w:themeColor="accent1"/>
-              </w:rPr>
-            </w:pPr>
-            <w:r>
-              <w:rPr>
-                <w:color w:val="156082" w:themeColor="accent1"/>
-              </w:rPr>
-            </w:r>
-          </w:p>
-        </w:tc>
-      </w:tr>
-    </w:tbl>
-    <w:p>
-      <w:pPr>
-        <w:pStyle w:val="Normal"/>
-        <w:rPr/>
-      </w:pPr>
-      <w:r>
-        <w:rPr/>
-      </w:r>
-      <w:r>
-        <w:br w:type="page"/>
-      </w:r>
-    </w:p>
-    <w:p>
-      <w:pPr>
-        <w:pStyle w:val="Heading1"/>
-        <w:rPr/>
-      </w:pPr>
-      <w:bookmarkStart w:id="0" w:name="_Toc160050508"/>
-      <w:r>
-        <w:rPr/>
-        <w:t>Istorija izmena</w:t>
-      </w:r>
-      <w:bookmarkEnd w:id="0"/>
-    </w:p>
+              </w:p>
+            </w:tc>
+          </w:tr>
+        </w:tbl>
+        <w:p>
+          <w:pPr>
+            <w:pStyle w:val="Normal"/>
+            <w:rPr/>
+          </w:pPr>
+          <w:r>
+            <w:rPr/>
+          </w:r>
+          <w:r>
+            <w:br w:type="page"/>
+          </w:r>
+        </w:p>
+        <w:p>
+          <w:pPr>
+            <w:pStyle w:val="Heading1"/>
+            <w:spacing w:before="0" w:after="80"/>
+            <w:rPr/>
+          </w:pPr>
+          <w:bookmarkStart w:id="0" w:name="_Toc160050508"/>
+          <w:r>
+            <w:rPr/>
+            <w:t>Istorija izmena</w:t>
+          </w:r>
+          <w:bookmarkEnd w:id="0"/>
+        </w:p>
+      </w:sdtContent>
+    </w:sdt>
     <w:tbl>
       <w:tblPr>
         <w:tblStyle w:val="GridTable4-Accent1"/>
@@ -379,11 +373,11 @@
             <w:pPr>
               <w:pStyle w:val="Normal"/>
               <w:widowControl/>
+              <w:suppressAutoHyphens w:val="true"/>
               <w:spacing w:lineRule="auto" w:line="240" w:before="0" w:after="0"/>
               <w:jc w:val="left"/>
               <w:rPr>
                 <w:rFonts w:ascii="Aptos" w:hAnsi="Aptos" w:eastAsia="游明朝" w:cs=""/>
-                <w:b/>
                 <w:b/>
                 <w:bCs/>
                 <w:color w:val="FFFFFF"/>
@@ -423,12 +417,12 @@
             <w:pPr>
               <w:pStyle w:val="Normal"/>
               <w:widowControl/>
+              <w:suppressAutoHyphens w:val="true"/>
               <w:spacing w:lineRule="auto" w:line="240" w:before="0" w:after="0"/>
               <w:jc w:val="left"/>
               <w:cnfStyle w:val="100000000000" w:firstRow="1" w:lastRow="0" w:firstColumn="0" w:lastColumn="0" w:oddVBand="0" w:evenVBand="0" w:oddHBand="0" w:evenHBand="0" w:firstRowFirstColumn="0" w:firstRowLastColumn="0" w:lastRowFirstColumn="0" w:lastRowLastColumn="0"/>
               <w:rPr>
                 <w:rFonts w:ascii="Aptos" w:hAnsi="Aptos" w:eastAsia="游明朝" w:cs=""/>
-                <w:b/>
                 <w:b/>
                 <w:bCs/>
                 <w:color w:val="FFFFFF"/>
@@ -468,12 +462,12 @@
             <w:pPr>
               <w:pStyle w:val="Normal"/>
               <w:widowControl/>
+              <w:suppressAutoHyphens w:val="true"/>
               <w:spacing w:lineRule="auto" w:line="240" w:before="0" w:after="0"/>
               <w:jc w:val="left"/>
               <w:cnfStyle w:val="100000000000" w:firstRow="1" w:lastRow="0" w:firstColumn="0" w:lastColumn="0" w:oddVBand="0" w:evenVBand="0" w:oddHBand="0" w:evenHBand="0" w:firstRowFirstColumn="0" w:firstRowLastColumn="0" w:lastRowFirstColumn="0" w:lastRowLastColumn="0"/>
               <w:rPr>
                 <w:rFonts w:ascii="Aptos" w:hAnsi="Aptos" w:eastAsia="游明朝" w:cs=""/>
-                <w:b/>
                 <w:b/>
                 <w:bCs/>
                 <w:color w:val="FFFFFF"/>
@@ -513,12 +507,12 @@
             <w:pPr>
               <w:pStyle w:val="Normal"/>
               <w:widowControl/>
+              <w:suppressAutoHyphens w:val="true"/>
               <w:spacing w:lineRule="auto" w:line="240" w:before="0" w:after="0"/>
               <w:jc w:val="left"/>
               <w:cnfStyle w:val="100000000000" w:firstRow="1" w:lastRow="0" w:firstColumn="0" w:lastColumn="0" w:oddVBand="0" w:evenVBand="0" w:oddHBand="0" w:evenHBand="0" w:firstRowFirstColumn="0" w:firstRowLastColumn="0" w:lastRowFirstColumn="0" w:lastRowLastColumn="0"/>
               <w:rPr>
                 <w:rFonts w:ascii="Aptos" w:hAnsi="Aptos" w:eastAsia="游明朝" w:cs=""/>
-                <w:b/>
                 <w:b/>
                 <w:bCs/>
                 <w:color w:val="FFFFFF"/>
@@ -559,11 +553,11 @@
             <w:pPr>
               <w:pStyle w:val="Normal"/>
               <w:widowControl/>
+              <w:suppressAutoHyphens w:val="true"/>
               <w:spacing w:lineRule="auto" w:line="240" w:before="0" w:after="0"/>
               <w:jc w:val="left"/>
               <w:rPr>
                 <w:rFonts w:ascii="Aptos" w:hAnsi="Aptos" w:eastAsia="游明朝" w:cs=""/>
-                <w:b/>
                 <w:b/>
                 <w:bCs/>
                 <w:kern w:val="2"/>
@@ -596,6 +590,7 @@
             <w:pPr>
               <w:pStyle w:val="Normal"/>
               <w:widowControl/>
+              <w:suppressAutoHyphens w:val="true"/>
               <w:spacing w:lineRule="auto" w:line="240" w:before="0" w:after="0"/>
               <w:jc w:val="left"/>
               <w:cnfStyle w:val="000000100000" w:firstRow="0" w:lastRow="0" w:firstColumn="0" w:lastColumn="0" w:oddVBand="0" w:evenVBand="0" w:oddHBand="1" w:evenHBand="0" w:firstRowFirstColumn="0" w:firstRowLastColumn="0" w:lastRowFirstColumn="0" w:lastRowLastColumn="0"/>
@@ -615,57 +610,7 @@
                 <w:szCs w:val="24"/>
                 <w:lang w:val="en-US" w:eastAsia="ja-JP" w:bidi="ar-SA"/>
               </w:rPr>
-              <w:t>07</w:t>
-            </w:r>
-            <w:r>
-              <w:rPr>
-                <w:rFonts w:eastAsia="游明朝" w:cs=""/>
-                <w:kern w:val="2"/>
-                <w:sz w:val="24"/>
-                <w:szCs w:val="24"/>
-                <w:lang w:val="en-US" w:eastAsia="ja-JP" w:bidi="ar-SA"/>
-              </w:rPr>
-              <w:t>.</w:t>
-            </w:r>
-            <w:r>
-              <w:rPr>
-                <w:rFonts w:eastAsia="游明朝" w:cs=""/>
-                <w:kern w:val="2"/>
-                <w:sz w:val="24"/>
-                <w:szCs w:val="24"/>
-                <w:lang w:val="en-US" w:eastAsia="ja-JP" w:bidi="ar-SA"/>
-              </w:rPr>
-              <w:t>09</w:t>
-            </w:r>
-            <w:r>
-              <w:rPr>
-                <w:rFonts w:eastAsia="游明朝" w:cs=""/>
-                <w:kern w:val="2"/>
-                <w:sz w:val="24"/>
-                <w:szCs w:val="24"/>
-                <w:lang w:val="en-US" w:eastAsia="ja-JP" w:bidi="ar-SA"/>
-              </w:rPr>
-              <w:t>.202</w:t>
-            </w:r>
-            <w:r>
-              <w:rPr>
-                <w:rFonts w:eastAsia="游明朝" w:cs=""/>
-                <w:kern w:val="2"/>
-                <w:sz w:val="24"/>
-                <w:szCs w:val="24"/>
-                <w:lang w:val="en-US" w:eastAsia="ja-JP" w:bidi="ar-SA"/>
-              </w:rPr>
-              <w:t>5</w:t>
-            </w:r>
-            <w:r>
-              <w:rPr>
-                <w:rFonts w:eastAsia="游明朝" w:cs=""/>
-                <w:kern w:val="2"/>
-                <w:sz w:val="24"/>
-                <w:szCs w:val="24"/>
-                <w:lang w:val="en-US" w:eastAsia="ja-JP" w:bidi="ar-SA"/>
-              </w:rPr>
-              <w:t>.</w:t>
+              <w:t>07.09.2025.</w:t>
             </w:r>
           </w:p>
         </w:tc>
@@ -679,6 +624,7 @@
             <w:pPr>
               <w:pStyle w:val="Normal"/>
               <w:widowControl/>
+              <w:suppressAutoHyphens w:val="true"/>
               <w:spacing w:lineRule="auto" w:line="240" w:before="0" w:after="0"/>
               <w:jc w:val="left"/>
               <w:cnfStyle w:val="000000100000" w:firstRow="0" w:lastRow="0" w:firstColumn="0" w:lastColumn="0" w:oddVBand="0" w:evenVBand="0" w:oddHBand="1" w:evenHBand="0" w:firstRowFirstColumn="0" w:firstRowLastColumn="0" w:lastRowFirstColumn="0" w:lastRowLastColumn="0"/>
@@ -712,6 +658,7 @@
             <w:pPr>
               <w:pStyle w:val="Normal"/>
               <w:widowControl/>
+              <w:suppressAutoHyphens w:val="true"/>
               <w:spacing w:lineRule="auto" w:line="240" w:before="0" w:after="0"/>
               <w:jc w:val="left"/>
               <w:cnfStyle w:val="000000100000" w:firstRow="0" w:lastRow="0" w:firstColumn="0" w:lastColumn="0" w:oddVBand="0" w:evenVBand="0" w:oddHBand="1" w:evenHBand="0" w:firstRowFirstColumn="0" w:firstRowLastColumn="0" w:lastRowFirstColumn="0" w:lastRowLastColumn="0"/>
@@ -748,11 +695,11 @@
             <w:pPr>
               <w:pStyle w:val="Normal"/>
               <w:widowControl/>
+              <w:suppressAutoHyphens w:val="true"/>
               <w:spacing w:lineRule="auto" w:line="240" w:before="0" w:after="0"/>
               <w:jc w:val="left"/>
               <w:rPr>
                 <w:rFonts w:ascii="Aptos" w:hAnsi="Aptos" w:eastAsia="游明朝" w:cs=""/>
-                <w:b/>
                 <w:b/>
                 <w:bCs/>
                 <w:kern w:val="2"/>
@@ -784,6 +731,7 @@
             <w:pPr>
               <w:pStyle w:val="Normal"/>
               <w:widowControl/>
+              <w:suppressAutoHyphens w:val="true"/>
               <w:spacing w:lineRule="auto" w:line="240" w:before="0" w:after="0"/>
               <w:jc w:val="left"/>
               <w:cnfStyle w:val="000000100000" w:firstRow="0" w:lastRow="0" w:firstColumn="0" w:lastColumn="0" w:oddVBand="0" w:evenVBand="0" w:oddHBand="1" w:evenHBand="0" w:firstRowFirstColumn="0" w:firstRowLastColumn="0" w:lastRowFirstColumn="0" w:lastRowLastColumn="0"/>
@@ -803,57 +751,7 @@
                 <w:szCs w:val="24"/>
                 <w:lang w:val="en-US" w:eastAsia="ja-JP" w:bidi="ar-SA"/>
               </w:rPr>
-              <w:t>07</w:t>
-            </w:r>
-            <w:r>
-              <w:rPr>
-                <w:rFonts w:eastAsia="游明朝" w:cs=""/>
-                <w:kern w:val="2"/>
-                <w:sz w:val="24"/>
-                <w:szCs w:val="24"/>
-                <w:lang w:val="en-US" w:eastAsia="ja-JP" w:bidi="ar-SA"/>
-              </w:rPr>
-              <w:t>.</w:t>
-            </w:r>
-            <w:r>
-              <w:rPr>
-                <w:rFonts w:eastAsia="游明朝" w:cs=""/>
-                <w:kern w:val="2"/>
-                <w:sz w:val="24"/>
-                <w:szCs w:val="24"/>
-                <w:lang w:val="en-US" w:eastAsia="ja-JP" w:bidi="ar-SA"/>
-              </w:rPr>
-              <w:t>09</w:t>
-            </w:r>
-            <w:r>
-              <w:rPr>
-                <w:rFonts w:eastAsia="游明朝" w:cs=""/>
-                <w:kern w:val="2"/>
-                <w:sz w:val="24"/>
-                <w:szCs w:val="24"/>
-                <w:lang w:val="en-US" w:eastAsia="ja-JP" w:bidi="ar-SA"/>
-              </w:rPr>
-              <w:t>.202</w:t>
-            </w:r>
-            <w:r>
-              <w:rPr>
-                <w:rFonts w:eastAsia="游明朝" w:cs=""/>
-                <w:kern w:val="2"/>
-                <w:sz w:val="24"/>
-                <w:szCs w:val="24"/>
-                <w:lang w:val="en-US" w:eastAsia="ja-JP" w:bidi="ar-SA"/>
-              </w:rPr>
-              <w:t>5</w:t>
-            </w:r>
-            <w:r>
-              <w:rPr>
-                <w:rFonts w:eastAsia="游明朝" w:cs=""/>
-                <w:kern w:val="2"/>
-                <w:sz w:val="24"/>
-                <w:szCs w:val="24"/>
-                <w:lang w:val="en-US" w:eastAsia="ja-JP" w:bidi="ar-SA"/>
-              </w:rPr>
-              <w:t>.</w:t>
+              <w:t>07.09.2025.</w:t>
             </w:r>
           </w:p>
         </w:tc>
@@ -866,6 +764,7 @@
             <w:pPr>
               <w:pStyle w:val="Normal"/>
               <w:widowControl/>
+              <w:suppressAutoHyphens w:val="true"/>
               <w:spacing w:lineRule="auto" w:line="240" w:before="0" w:after="0"/>
               <w:jc w:val="left"/>
               <w:cnfStyle w:val="000000100000" w:firstRow="0" w:lastRow="0" w:firstColumn="0" w:lastColumn="0" w:oddVBand="0" w:evenVBand="0" w:oddHBand="1" w:evenHBand="0" w:firstRowFirstColumn="0" w:firstRowLastColumn="0" w:lastRowFirstColumn="0" w:lastRowLastColumn="0"/>
@@ -898,6 +797,7 @@
             <w:pPr>
               <w:pStyle w:val="Normal"/>
               <w:widowControl/>
+              <w:suppressAutoHyphens w:val="true"/>
               <w:spacing w:lineRule="auto" w:line="240" w:before="0" w:after="0"/>
               <w:jc w:val="left"/>
               <w:cnfStyle w:val="000000000000" w:firstRow="0" w:lastRow="0" w:firstColumn="0" w:lastColumn="0" w:oddVBand="0" w:evenVBand="0" w:oddHBand="0" w:evenHBand="0" w:firstRowFirstColumn="0" w:firstRowLastColumn="0" w:lastRowFirstColumn="0" w:lastRowLastColumn="0"/>
@@ -937,11 +837,11 @@
             <w:pPr>
               <w:pStyle w:val="Normal"/>
               <w:widowControl/>
+              <w:suppressAutoHyphens w:val="true"/>
               <w:spacing w:lineRule="auto" w:line="240" w:before="0" w:after="0"/>
               <w:jc w:val="left"/>
               <w:rPr>
                 <w:rFonts w:ascii="Aptos" w:hAnsi="Aptos" w:eastAsia="游明朝" w:cs=""/>
-                <w:b/>
                 <w:b/>
                 <w:bCs/>
                 <w:kern w:val="2"/>
@@ -974,6 +874,7 @@
             <w:pPr>
               <w:pStyle w:val="Normal"/>
               <w:widowControl/>
+              <w:suppressAutoHyphens w:val="true"/>
               <w:spacing w:lineRule="auto" w:line="240" w:before="0" w:after="0"/>
               <w:jc w:val="left"/>
               <w:cnfStyle w:val="000000100000" w:firstRow="0" w:lastRow="0" w:firstColumn="0" w:lastColumn="0" w:oddVBand="0" w:evenVBand="0" w:oddHBand="1" w:evenHBand="0" w:firstRowFirstColumn="0" w:firstRowLastColumn="0" w:lastRowFirstColumn="0" w:lastRowLastColumn="0"/>
@@ -1007,6 +908,7 @@
             <w:pPr>
               <w:pStyle w:val="Normal"/>
               <w:widowControl/>
+              <w:suppressAutoHyphens w:val="true"/>
               <w:spacing w:lineRule="auto" w:line="240" w:before="0" w:after="0"/>
               <w:jc w:val="left"/>
               <w:cnfStyle w:val="000000100000" w:firstRow="0" w:lastRow="0" w:firstColumn="0" w:lastColumn="0" w:oddVBand="0" w:evenVBand="0" w:oddHBand="1" w:evenHBand="0" w:firstRowFirstColumn="0" w:firstRowLastColumn="0" w:lastRowFirstColumn="0" w:lastRowLastColumn="0"/>
@@ -1040,6 +942,7 @@
             <w:pPr>
               <w:pStyle w:val="Normal"/>
               <w:widowControl/>
+              <w:suppressAutoHyphens w:val="true"/>
               <w:spacing w:lineRule="auto" w:line="240" w:before="0" w:after="0"/>
               <w:jc w:val="left"/>
               <w:cnfStyle w:val="000000100000" w:firstRow="0" w:lastRow="0" w:firstColumn="0" w:lastColumn="0" w:oddVBand="0" w:evenVBand="0" w:oddHBand="1" w:evenHBand="0" w:firstRowFirstColumn="0" w:firstRowLastColumn="0" w:lastRowFirstColumn="0" w:lastRowLastColumn="0"/>
@@ -1076,11 +979,11 @@
             <w:pPr>
               <w:pStyle w:val="Normal"/>
               <w:widowControl/>
+              <w:suppressAutoHyphens w:val="true"/>
               <w:spacing w:lineRule="auto" w:line="240" w:before="0" w:after="0"/>
               <w:jc w:val="left"/>
               <w:rPr>
                 <w:rFonts w:ascii="Aptos" w:hAnsi="Aptos" w:eastAsia="游明朝" w:cs=""/>
-                <w:b/>
                 <w:b/>
                 <w:bCs/>
                 <w:kern w:val="2"/>
@@ -1112,6 +1015,7 @@
             <w:pPr>
               <w:pStyle w:val="Normal"/>
               <w:widowControl/>
+              <w:suppressAutoHyphens w:val="true"/>
               <w:spacing w:lineRule="auto" w:line="240" w:before="0" w:after="0"/>
               <w:jc w:val="left"/>
               <w:cnfStyle w:val="000000000000" w:firstRow="0" w:lastRow="0" w:firstColumn="0" w:lastColumn="0" w:oddVBand="0" w:evenVBand="0" w:oddHBand="0" w:evenHBand="0" w:firstRowFirstColumn="0" w:firstRowLastColumn="0" w:lastRowFirstColumn="0" w:lastRowLastColumn="0"/>
@@ -1144,6 +1048,7 @@
             <w:pPr>
               <w:pStyle w:val="Normal"/>
               <w:widowControl/>
+              <w:suppressAutoHyphens w:val="true"/>
               <w:spacing w:lineRule="auto" w:line="240" w:before="0" w:after="0"/>
               <w:jc w:val="left"/>
               <w:cnfStyle w:val="000000100000" w:firstRow="0" w:lastRow="0" w:firstColumn="0" w:lastColumn="0" w:oddVBand="0" w:evenVBand="0" w:oddHBand="1" w:evenHBand="0" w:firstRowFirstColumn="0" w:firstRowLastColumn="0" w:lastRowFirstColumn="0" w:lastRowLastColumn="0"/>
@@ -1176,6 +1081,7 @@
             <w:pPr>
               <w:pStyle w:val="Normal"/>
               <w:widowControl/>
+              <w:suppressAutoHyphens w:val="true"/>
               <w:spacing w:lineRule="auto" w:line="240" w:before="0" w:after="0"/>
               <w:jc w:val="left"/>
               <w:cnfStyle w:val="000000000000" w:firstRow="0" w:lastRow="0" w:firstColumn="0" w:lastColumn="0" w:oddVBand="0" w:evenVBand="0" w:oddHBand="0" w:evenHBand="0" w:firstRowFirstColumn="0" w:firstRowLastColumn="0" w:lastRowFirstColumn="0" w:lastRowLastColumn="0"/>
@@ -1215,11 +1121,11 @@
             <w:pPr>
               <w:pStyle w:val="Normal"/>
               <w:widowControl/>
+              <w:suppressAutoHyphens w:val="true"/>
               <w:spacing w:lineRule="auto" w:line="240" w:before="0" w:after="0"/>
               <w:jc w:val="left"/>
               <w:rPr>
                 <w:rFonts w:ascii="Aptos" w:hAnsi="Aptos" w:eastAsia="游明朝" w:cs=""/>
-                <w:b/>
                 <w:b/>
                 <w:bCs/>
                 <w:kern w:val="2"/>
@@ -1251,6 +1157,7 @@
             <w:pPr>
               <w:pStyle w:val="Normal"/>
               <w:widowControl/>
+              <w:suppressAutoHyphens w:val="true"/>
               <w:spacing w:lineRule="auto" w:line="240" w:before="0" w:after="0"/>
               <w:jc w:val="left"/>
               <w:cnfStyle w:val="000000100000" w:firstRow="0" w:lastRow="0" w:firstColumn="0" w:lastColumn="0" w:oddVBand="0" w:evenVBand="0" w:oddHBand="1" w:evenHBand="0" w:firstRowFirstColumn="0" w:firstRowLastColumn="0" w:lastRowFirstColumn="0" w:lastRowLastColumn="0"/>
@@ -1283,6 +1190,7 @@
             <w:pPr>
               <w:pStyle w:val="Normal"/>
               <w:widowControl/>
+              <w:suppressAutoHyphens w:val="true"/>
               <w:spacing w:lineRule="auto" w:line="240" w:before="0" w:after="0"/>
               <w:jc w:val="left"/>
               <w:cnfStyle w:val="000000100000" w:firstRow="0" w:lastRow="0" w:firstColumn="0" w:lastColumn="0" w:oddVBand="0" w:evenVBand="0" w:oddHBand="1" w:evenHBand="0" w:firstRowFirstColumn="0" w:firstRowLastColumn="0" w:lastRowFirstColumn="0" w:lastRowLastColumn="0"/>
@@ -1315,6 +1223,7 @@
             <w:pPr>
               <w:pStyle w:val="Normal"/>
               <w:widowControl/>
+              <w:suppressAutoHyphens w:val="true"/>
               <w:spacing w:lineRule="auto" w:line="240" w:before="0" w:after="0"/>
               <w:jc w:val="left"/>
               <w:cnfStyle w:val="000000100000" w:firstRow="0" w:lastRow="0" w:firstColumn="0" w:lastColumn="0" w:oddVBand="0" w:evenVBand="0" w:oddHBand="1" w:evenHBand="0" w:firstRowFirstColumn="0" w:firstRowLastColumn="0" w:lastRowFirstColumn="0" w:lastRowLastColumn="0"/>
@@ -1350,11 +1259,11 @@
             <w:pPr>
               <w:pStyle w:val="Normal"/>
               <w:widowControl/>
+              <w:suppressAutoHyphens w:val="true"/>
               <w:spacing w:lineRule="auto" w:line="240" w:before="0" w:after="0"/>
               <w:jc w:val="left"/>
               <w:rPr>
                 <w:rFonts w:ascii="Aptos" w:hAnsi="Aptos" w:eastAsia="游明朝" w:cs=""/>
-                <w:b/>
                 <w:b/>
                 <w:bCs/>
                 <w:kern w:val="2"/>
@@ -1385,6 +1294,7 @@
             <w:pPr>
               <w:pStyle w:val="Normal"/>
               <w:widowControl/>
+              <w:suppressAutoHyphens w:val="true"/>
               <w:spacing w:lineRule="auto" w:line="240" w:before="0" w:after="0"/>
               <w:jc w:val="left"/>
               <w:cnfStyle w:val="000000000000" w:firstRow="0" w:lastRow="0" w:firstColumn="0" w:lastColumn="0" w:oddVBand="0" w:evenVBand="0" w:oddHBand="0" w:evenHBand="0" w:firstRowFirstColumn="0" w:firstRowLastColumn="0" w:lastRowFirstColumn="0" w:lastRowLastColumn="0"/>
@@ -1416,6 +1326,7 @@
             <w:pPr>
               <w:pStyle w:val="Normal"/>
               <w:widowControl/>
+              <w:suppressAutoHyphens w:val="true"/>
               <w:spacing w:lineRule="auto" w:line="240" w:before="0" w:after="0"/>
               <w:jc w:val="left"/>
               <w:cnfStyle w:val="000000000000" w:firstRow="0" w:lastRow="0" w:firstColumn="0" w:lastColumn="0" w:oddVBand="0" w:evenVBand="0" w:oddHBand="0" w:evenHBand="0" w:firstRowFirstColumn="0" w:firstRowLastColumn="0" w:lastRowFirstColumn="0" w:lastRowLastColumn="0"/>
@@ -1447,6 +1358,7 @@
             <w:pPr>
               <w:pStyle w:val="Normal"/>
               <w:widowControl/>
+              <w:suppressAutoHyphens w:val="true"/>
               <w:spacing w:lineRule="auto" w:line="240" w:before="0" w:after="0"/>
               <w:jc w:val="left"/>
               <w:cnfStyle w:val="000000000000" w:firstRow="0" w:lastRow="0" w:firstColumn="0" w:lastColumn="0" w:oddVBand="0" w:evenVBand="0" w:oddHBand="0" w:evenHBand="0" w:firstRowFirstColumn="0" w:firstRowLastColumn="0" w:lastRowFirstColumn="0" w:lastRowLastColumn="0"/>
@@ -1485,11 +1397,11 @@
             <w:pPr>
               <w:pStyle w:val="Normal"/>
               <w:widowControl/>
+              <w:suppressAutoHyphens w:val="true"/>
               <w:spacing w:lineRule="auto" w:line="240" w:before="0" w:after="0"/>
               <w:jc w:val="left"/>
               <w:rPr>
                 <w:rFonts w:ascii="Aptos" w:hAnsi="Aptos" w:eastAsia="游明朝" w:cs=""/>
-                <w:b/>
                 <w:b/>
                 <w:bCs/>
                 <w:kern w:val="2"/>
@@ -1521,6 +1433,7 @@
             <w:pPr>
               <w:pStyle w:val="Normal"/>
               <w:widowControl/>
+              <w:suppressAutoHyphens w:val="true"/>
               <w:spacing w:lineRule="auto" w:line="240" w:before="0" w:after="0"/>
               <w:jc w:val="left"/>
               <w:cnfStyle w:val="000000100000" w:firstRow="0" w:lastRow="0" w:firstColumn="0" w:lastColumn="0" w:oddVBand="0" w:evenVBand="0" w:oddHBand="1" w:evenHBand="0" w:firstRowFirstColumn="0" w:firstRowLastColumn="0" w:lastRowFirstColumn="0" w:lastRowLastColumn="0"/>
@@ -1553,6 +1466,7 @@
             <w:pPr>
               <w:pStyle w:val="Normal"/>
               <w:widowControl/>
+              <w:suppressAutoHyphens w:val="true"/>
               <w:spacing w:lineRule="auto" w:line="240" w:before="0" w:after="0"/>
               <w:jc w:val="left"/>
               <w:cnfStyle w:val="000000100000" w:firstRow="0" w:lastRow="0" w:firstColumn="0" w:lastColumn="0" w:oddVBand="0" w:evenVBand="0" w:oddHBand="1" w:evenHBand="0" w:firstRowFirstColumn="0" w:firstRowLastColumn="0" w:lastRowFirstColumn="0" w:lastRowLastColumn="0"/>
@@ -1585,6 +1499,7 @@
             <w:pPr>
               <w:pStyle w:val="Normal"/>
               <w:widowControl/>
+              <w:suppressAutoHyphens w:val="true"/>
               <w:spacing w:lineRule="auto" w:line="240" w:before="0" w:after="0"/>
               <w:jc w:val="left"/>
               <w:cnfStyle w:val="000000100000" w:firstRow="0" w:lastRow="0" w:firstColumn="0" w:lastColumn="0" w:oddVBand="0" w:evenVBand="0" w:oddHBand="1" w:evenHBand="0" w:firstRowFirstColumn="0" w:firstRowLastColumn="0" w:lastRowFirstColumn="0" w:lastRowLastColumn="0"/>
@@ -1646,7 +1561,7 @@
       <w:sdtContent>
         <w:p>
           <w:pPr>
-            <w:pStyle w:val="ContentsHeading"/>
+            <w:pStyle w:val="TOCHeading"/>
             <w:rPr>
               <w:rStyle w:val="Heading1Char"/>
             </w:rPr>
@@ -1676,7 +1591,7 @@
         </w:p>
         <w:p>
           <w:pPr>
-            <w:pStyle w:val="Contents1"/>
+            <w:pStyle w:val="TOC1"/>
             <w:tabs>
               <w:tab w:val="clear" w:pos="720"/>
               <w:tab w:val="right" w:pos="9016" w:leader="dot"/>
@@ -1690,6 +1605,7 @@
             <w:rPr>
               <w:webHidden/>
               <w:rStyle w:val="IndexLink"/>
+              <w:vanish w:val="false"/>
             </w:rPr>
             <w:instrText xml:space="preserve"> TOC \z \o "1-3" \u \h</w:instrText>
           </w:r>
@@ -1697,6 +1613,7 @@
             <w:rPr>
               <w:webHidden/>
               <w:rStyle w:val="IndexLink"/>
+              <w:vanish w:val="false"/>
             </w:rPr>
             <w:fldChar w:fldCharType="separate"/>
           </w:r>
@@ -1705,6 +1622,7 @@
               <w:rPr>
                 <w:webHidden/>
                 <w:rStyle w:val="IndexLink"/>
+                <w:vanish w:val="false"/>
               </w:rPr>
               <w:t>Istorija izmena</w:t>
             </w:r>
@@ -1744,7 +1662,7 @@
         </w:p>
         <w:p>
           <w:pPr>
-            <w:pStyle w:val="Contents1"/>
+            <w:pStyle w:val="TOC1"/>
             <w:tabs>
               <w:tab w:val="clear" w:pos="720"/>
               <w:tab w:val="right" w:pos="9016" w:leader="dot"/>
@@ -1755,13 +1673,6 @@
             <w:r>
               <w:rPr>
                 <w:webHidden/>
-                <w:rStyle w:val="IndexLink"/>
-              </w:rPr>
-              <w:t>Uvod</w:t>
-            </w:r>
-            <w:r>
-              <w:rPr>
-                <w:webHidden/>
               </w:rPr>
               <w:fldChar w:fldCharType="begin"/>
             </w:r>
@@ -1779,9 +1690,11 @@
             </w:r>
             <w:r>
               <w:rPr>
+                <w:webHidden/>
                 <w:rStyle w:val="IndexLink"/>
                 <w:vanish w:val="false"/>
               </w:rPr>
+              <w:t>Uvod</w:t>
               <w:tab/>
               <w:t>3</w:t>
             </w:r>
@@ -1795,7 +1708,7 @@
         </w:p>
         <w:p>
           <w:pPr>
-            <w:pStyle w:val="Contents2"/>
+            <w:pStyle w:val="TOC2"/>
             <w:tabs>
               <w:tab w:val="clear" w:pos="720"/>
               <w:tab w:val="right" w:pos="9016" w:leader="dot"/>
@@ -1806,13 +1719,6 @@
             <w:r>
               <w:rPr>
                 <w:webHidden/>
-                <w:rStyle w:val="IndexLink"/>
-              </w:rPr>
-              <w:t>O veb aplikaciji</w:t>
-            </w:r>
-            <w:r>
-              <w:rPr>
-                <w:webHidden/>
               </w:rPr>
               <w:fldChar w:fldCharType="begin"/>
             </w:r>
@@ -1830,9 +1736,11 @@
             </w:r>
             <w:r>
               <w:rPr>
+                <w:webHidden/>
                 <w:rStyle w:val="IndexLink"/>
                 <w:vanish w:val="false"/>
               </w:rPr>
+              <w:t>O veb aplikaciji</w:t>
               <w:tab/>
               <w:t>3</w:t>
             </w:r>
@@ -1846,7 +1754,7 @@
         </w:p>
         <w:p>
           <w:pPr>
-            <w:pStyle w:val="Contents2"/>
+            <w:pStyle w:val="TOC2"/>
             <w:tabs>
               <w:tab w:val="clear" w:pos="720"/>
               <w:tab w:val="right" w:pos="9016" w:leader="dot"/>
@@ -1857,13 +1765,6 @@
             <w:r>
               <w:rPr>
                 <w:webHidden/>
-                <w:rStyle w:val="IndexLink"/>
-              </w:rPr>
-              <w:t>Kratak pregled rezultata testiranja</w:t>
-            </w:r>
-            <w:r>
-              <w:rPr>
-                <w:webHidden/>
               </w:rPr>
               <w:fldChar w:fldCharType="begin"/>
             </w:r>
@@ -1881,9 +1782,11 @@
             </w:r>
             <w:r>
               <w:rPr>
+                <w:webHidden/>
                 <w:rStyle w:val="IndexLink"/>
                 <w:vanish w:val="false"/>
               </w:rPr>
+              <w:t>Kratak pregled rezultata testiranja</w:t>
               <w:tab/>
               <w:t>3</w:t>
             </w:r>
@@ -1897,7 +1800,7 @@
         </w:p>
         <w:p>
           <w:pPr>
-            <w:pStyle w:val="Contents1"/>
+            <w:pStyle w:val="TOC1"/>
             <w:tabs>
               <w:tab w:val="clear" w:pos="720"/>
               <w:tab w:val="right" w:pos="9016" w:leader="dot"/>
@@ -1908,13 +1811,6 @@
             <w:r>
               <w:rPr>
                 <w:webHidden/>
-                <w:rStyle w:val="IndexLink"/>
-              </w:rPr>
-              <w:t>SQL injection</w:t>
-            </w:r>
-            <w:r>
-              <w:rPr>
-                <w:webHidden/>
               </w:rPr>
               <w:fldChar w:fldCharType="begin"/>
             </w:r>
@@ -1932,9 +1828,11 @@
             </w:r>
             <w:r>
               <w:rPr>
+                <w:webHidden/>
                 <w:rStyle w:val="IndexLink"/>
                 <w:vanish w:val="false"/>
               </w:rPr>
+              <w:t>SQL injection</w:t>
               <w:tab/>
               <w:t>4</w:t>
             </w:r>
@@ -1948,7 +1846,7 @@
         </w:p>
         <w:p>
           <w:pPr>
-            <w:pStyle w:val="Contents2"/>
+            <w:pStyle w:val="TOC2"/>
             <w:tabs>
               <w:tab w:val="clear" w:pos="720"/>
               <w:tab w:val="right" w:pos="9016" w:leader="dot"/>
@@ -1959,13 +1857,6 @@
             <w:r>
               <w:rPr>
                 <w:webHidden/>
-                <w:rStyle w:val="IndexLink"/>
-              </w:rPr>
-              <w:t>Napad: Ubacivanje novog usera u tabelu “persons” (SQL injection)</w:t>
-            </w:r>
-            <w:r>
-              <w:rPr>
-                <w:webHidden/>
               </w:rPr>
               <w:fldChar w:fldCharType="begin"/>
             </w:r>
@@ -1983,9 +1874,11 @@
             </w:r>
             <w:r>
               <w:rPr>
+                <w:webHidden/>
                 <w:rStyle w:val="IndexLink"/>
                 <w:vanish w:val="false"/>
               </w:rPr>
+              <w:t>Napad: Ubacivanje novog usera u tabelu “persons” (SQL injection)</w:t>
               <w:tab/>
               <w:t>4</w:t>
             </w:r>
@@ -1999,7 +1892,7 @@
         </w:p>
         <w:p>
           <w:pPr>
-            <w:pStyle w:val="Contents3"/>
+            <w:pStyle w:val="TOC3"/>
             <w:tabs>
               <w:tab w:val="clear" w:pos="720"/>
               <w:tab w:val="right" w:pos="9016" w:leader="dot"/>
@@ -2010,13 +1903,6 @@
             <w:r>
               <w:rPr>
                 <w:webHidden/>
-                <w:rStyle w:val="IndexLink"/>
-              </w:rPr>
-              <w:t>Metod napada:</w:t>
-            </w:r>
-            <w:r>
-              <w:rPr>
-                <w:webHidden/>
               </w:rPr>
               <w:fldChar w:fldCharType="begin"/>
             </w:r>
@@ -2034,9 +1920,11 @@
             </w:r>
             <w:r>
               <w:rPr>
+                <w:webHidden/>
                 <w:rStyle w:val="IndexLink"/>
                 <w:vanish w:val="false"/>
               </w:rPr>
+              <w:t>Metod napada:</w:t>
               <w:tab/>
               <w:t>4</w:t>
             </w:r>
@@ -2050,7 +1938,7 @@
         </w:p>
         <w:p>
           <w:pPr>
-            <w:pStyle w:val="Contents2"/>
+            <w:pStyle w:val="TOC2"/>
             <w:tabs>
               <w:tab w:val="clear" w:pos="720"/>
               <w:tab w:val="right" w:pos="9016" w:leader="dot"/>
@@ -2061,13 +1949,6 @@
             <w:r>
               <w:rPr>
                 <w:webHidden/>
-                <w:rStyle w:val="IndexLink"/>
-              </w:rPr>
-              <w:t>Predlog odbrane:</w:t>
-            </w:r>
-            <w:r>
-              <w:rPr>
-                <w:webHidden/>
               </w:rPr>
               <w:fldChar w:fldCharType="begin"/>
             </w:r>
@@ -2085,9 +1966,11 @@
             </w:r>
             <w:r>
               <w:rPr>
+                <w:webHidden/>
                 <w:rStyle w:val="IndexLink"/>
                 <w:vanish w:val="false"/>
               </w:rPr>
+              <w:t>Predlog odbrane:</w:t>
               <w:tab/>
               <w:t>4</w:t>
             </w:r>
@@ -2101,7 +1984,7 @@
         </w:p>
         <w:p>
           <w:pPr>
-            <w:pStyle w:val="Contents1"/>
+            <w:pStyle w:val="TOC1"/>
             <w:tabs>
               <w:tab w:val="clear" w:pos="720"/>
               <w:tab w:val="right" w:pos="9016" w:leader="dot"/>
@@ -2112,13 +1995,6 @@
             <w:r>
               <w:rPr>
                 <w:webHidden/>
-                <w:rStyle w:val="IndexLink"/>
-              </w:rPr>
-              <w:t>Cross-site scripting</w:t>
-            </w:r>
-            <w:r>
-              <w:rPr>
-                <w:webHidden/>
               </w:rPr>
               <w:fldChar w:fldCharType="begin"/>
             </w:r>
@@ -2136,9 +2012,11 @@
             </w:r>
             <w:r>
               <w:rPr>
+                <w:webHidden/>
                 <w:rStyle w:val="IndexLink"/>
                 <w:vanish w:val="false"/>
               </w:rPr>
+              <w:t>Cross-site scripting</w:t>
               <w:tab/>
               <w:t>5</w:t>
             </w:r>
@@ -2152,7 +2030,7 @@
         </w:p>
         <w:p>
           <w:pPr>
-            <w:pStyle w:val="Contents2"/>
+            <w:pStyle w:val="TOC2"/>
             <w:tabs>
               <w:tab w:val="clear" w:pos="720"/>
               <w:tab w:val="right" w:pos="9016" w:leader="dot"/>
@@ -2163,13 +2041,6 @@
             <w:r>
               <w:rPr>
                 <w:webHidden/>
-                <w:rStyle w:val="IndexLink"/>
-              </w:rPr>
-              <w:t>Napad: Ubacivanje novog usera u tabelu “persons”</w:t>
-            </w:r>
-            <w:r>
-              <w:rPr>
-                <w:webHidden/>
               </w:rPr>
               <w:fldChar w:fldCharType="begin"/>
             </w:r>
@@ -2187,9 +2058,11 @@
             </w:r>
             <w:r>
               <w:rPr>
+                <w:webHidden/>
                 <w:rStyle w:val="IndexLink"/>
                 <w:vanish w:val="false"/>
               </w:rPr>
+              <w:t>Napad: Ubacivanje novog usera u tabelu “persons”</w:t>
               <w:tab/>
               <w:t>5</w:t>
             </w:r>
@@ -2203,7 +2076,7 @@
         </w:p>
         <w:p>
           <w:pPr>
-            <w:pStyle w:val="Contents3"/>
+            <w:pStyle w:val="TOC3"/>
             <w:tabs>
               <w:tab w:val="clear" w:pos="720"/>
               <w:tab w:val="right" w:pos="9016" w:leader="dot"/>
@@ -2214,13 +2087,6 @@
             <w:r>
               <w:rPr>
                 <w:webHidden/>
-                <w:rStyle w:val="IndexLink"/>
-              </w:rPr>
-              <w:t>Metod napada:</w:t>
-            </w:r>
-            <w:r>
-              <w:rPr>
-                <w:webHidden/>
               </w:rPr>
               <w:fldChar w:fldCharType="begin"/>
             </w:r>
@@ -2238,9 +2104,11 @@
             </w:r>
             <w:r>
               <w:rPr>
+                <w:webHidden/>
                 <w:rStyle w:val="IndexLink"/>
                 <w:vanish w:val="false"/>
               </w:rPr>
+              <w:t>Metod napada:</w:t>
               <w:tab/>
               <w:t>5</w:t>
             </w:r>
@@ -2254,7 +2122,7 @@
         </w:p>
         <w:p>
           <w:pPr>
-            <w:pStyle w:val="Contents2"/>
+            <w:pStyle w:val="TOC2"/>
             <w:tabs>
               <w:tab w:val="clear" w:pos="720"/>
               <w:tab w:val="right" w:pos="9016" w:leader="dot"/>
@@ -2265,13 +2133,6 @@
             <w:r>
               <w:rPr>
                 <w:webHidden/>
-                <w:rStyle w:val="IndexLink"/>
-              </w:rPr>
-              <w:t>Predlog odbrane:</w:t>
-            </w:r>
-            <w:r>
-              <w:rPr>
-                <w:webHidden/>
               </w:rPr>
               <w:fldChar w:fldCharType="begin"/>
             </w:r>
@@ -2289,9 +2150,11 @@
             </w:r>
             <w:r>
               <w:rPr>
+                <w:webHidden/>
                 <w:rStyle w:val="IndexLink"/>
                 <w:vanish w:val="false"/>
               </w:rPr>
+              <w:t>Predlog odbrane:</w:t>
               <w:tab/>
               <w:t>5</w:t>
             </w:r>
@@ -2305,7 +2168,7 @@
         </w:p>
         <w:p>
           <w:pPr>
-            <w:pStyle w:val="Contents1"/>
+            <w:pStyle w:val="TOC1"/>
             <w:tabs>
               <w:tab w:val="clear" w:pos="720"/>
               <w:tab w:val="right" w:pos="9016" w:leader="dot"/>
@@ -2316,13 +2179,6 @@
             <w:r>
               <w:rPr>
                 <w:webHidden/>
-                <w:rStyle w:val="IndexLink"/>
-              </w:rPr>
-              <w:t>Zaključak</w:t>
-            </w:r>
-            <w:r>
-              <w:rPr>
-                <w:webHidden/>
               </w:rPr>
               <w:fldChar w:fldCharType="begin"/>
             </w:r>
@@ -2340,9 +2196,11 @@
             </w:r>
             <w:r>
               <w:rPr>
+                <w:webHidden/>
                 <w:rStyle w:val="IndexLink"/>
                 <w:vanish w:val="false"/>
               </w:rPr>
+              <w:t>Zaključak</w:t>
               <w:tab/>
               <w:t>6</w:t>
             </w:r>
@@ -2358,7 +2216,6 @@
           <w:pPr>
             <w:pStyle w:val="Normal"/>
             <w:rPr>
-              <w:b/>
               <w:b/>
               <w:bCs/>
             </w:rPr>
@@ -2394,6 +2251,7 @@
     <w:p>
       <w:pPr>
         <w:pStyle w:val="Heading1"/>
+        <w:spacing w:before="0" w:after="80"/>
         <w:rPr/>
       </w:pPr>
       <w:bookmarkStart w:id="1" w:name="_Toc160050509"/>
@@ -2550,7 +2408,21 @@
           <w:i/>
           <w:iCs/>
         </w:rPr>
-        <w:t xml:space="preserve">Prilikom unosa komentara pronadjena je ranjivost aplikacije (SQL Injection I XSS napadi). Naime kroz unos komentara korisnici mogu da unose zlonamerne SQL upite I menjaju bazu podataka. </w:t>
+        <w:t xml:space="preserve">Prilikom unosa komentara pronadjena je ranjivost aplikacije (SQL Injection I XSS napadi). Naime kroz unos komentara korisnici mogu da unose zlonamerne SQL upite </w:t>
+      </w:r>
+      <w:r>
+        <w:rPr>
+          <w:i/>
+          <w:iCs/>
+        </w:rPr>
+        <w:t>i</w:t>
+      </w:r>
+      <w:r>
+        <w:rPr>
+          <w:i/>
+          <w:iCs/>
+        </w:rPr>
+        <w:t xml:space="preserve"> menjaju bazu podataka. </w:t>
       </w:r>
     </w:p>
     <w:p>
@@ -2575,6 +2447,7 @@
     <w:p>
       <w:pPr>
         <w:pStyle w:val="Heading1"/>
+        <w:spacing w:before="0" w:after="80"/>
         <w:rPr/>
       </w:pPr>
       <w:bookmarkStart w:id="4" w:name="_Toc160050512"/>
@@ -2625,79 +2498,33 @@
           <w:bCs/>
           <w:color w:val="000000"/>
         </w:rPr>
-        <w:t>kompumpaj’); INSERT INTO persons (firstName, lastName, email) VALUES (‘</w:t>
-      </w:r>
-      <w:r>
+        <w:t>kompumpaj’); INSERT INTO persons (firstName, lastName, email) VALUES (‘try’, ‘to’, ‘hack@gmail.com’)--</w:t>
+      </w:r>
+    </w:p>
+    <w:p>
+      <w:pPr>
+        <w:pStyle w:val="Normal"/>
+        <w:rPr/>
+      </w:pPr>
+      <w:r>
+        <w:rPr/>
+      </w:r>
+    </w:p>
+    <w:p>
+      <w:pPr>
+        <w:pStyle w:val="Normal"/>
         <w:rPr>
           <w:b/>
           <w:bCs/>
-          <w:color w:val="000000"/>
         </w:rPr>
-        <w:t>try</w:t>
-      </w:r>
+      </w:pPr>
       <w:r>
         <w:rPr>
           <w:b/>
           <w:bCs/>
-          <w:color w:val="000000"/>
         </w:rPr>
-        <w:t>’, ‘</w:t>
-      </w:r>
-      <w:r>
-        <w:rPr>
-          <w:b/>
-          <w:bCs/>
-          <w:color w:val="000000"/>
-        </w:rPr>
-        <w:t>to</w:t>
-      </w:r>
-      <w:r>
-        <w:rPr>
-          <w:b/>
-          <w:bCs/>
-          <w:color w:val="000000"/>
-        </w:rPr>
-        <w:t>’, ‘</w:t>
-      </w:r>
-      <w:r>
-        <w:rPr>
-          <w:b/>
-          <w:bCs/>
-          <w:color w:val="000000"/>
-        </w:rPr>
-        <w:t>hack@gmail.com’</w:t>
-      </w:r>
-      <w:r>
-        <w:rPr>
-          <w:b/>
-          <w:bCs/>
-          <w:color w:val="000000"/>
-        </w:rPr>
-        <w:t>)--</w:t>
-      </w:r>
-    </w:p>
-    <w:p>
-      <w:pPr>
-        <w:pStyle w:val="Normal"/>
-        <w:rPr/>
-      </w:pPr>
-      <w:r>
-        <w:rPr/>
-      </w:r>
-    </w:p>
-    <w:p>
-      <w:pPr>
-        <w:pStyle w:val="Normal"/>
-        <w:rPr>
-          <w:b/>
-          <w:b/>
-          <w:bCs/>
-        </w:rPr>
-      </w:pPr>
-      <w:r>
-        <w:rPr/>
         <w:drawing>
-          <wp:anchor behindDoc="0" distT="0" distB="0" distL="0" distR="0" simplePos="0" locked="0" layoutInCell="0" allowOverlap="1" relativeHeight="6">
+          <wp:anchor behindDoc="0" distT="0" distB="0" distL="0" distR="0" simplePos="0" locked="0" layoutInCell="0" allowOverlap="1" relativeHeight="4">
             <wp:simplePos x="0" y="0"/>
             <wp:positionH relativeFrom="column">
               <wp:posOffset>66675</wp:posOffset>
@@ -2748,12 +2575,14 @@
         <w:pStyle w:val="Normal"/>
         <w:rPr>
           <w:b/>
+          <w:bCs/>
+        </w:rPr>
+      </w:pPr>
+      <w:r>
+        <w:rPr>
           <w:b/>
           <w:bCs/>
         </w:rPr>
-      </w:pPr>
-      <w:r>
-        <w:rPr/>
       </w:r>
     </w:p>
     <w:p>
@@ -2761,12 +2590,14 @@
         <w:pStyle w:val="Normal"/>
         <w:rPr>
           <w:b/>
+          <w:bCs/>
+        </w:rPr>
+      </w:pPr>
+      <w:r>
+        <w:rPr>
           <w:b/>
           <w:bCs/>
         </w:rPr>
-      </w:pPr>
-      <w:r>
-        <w:rPr/>
       </w:r>
     </w:p>
     <w:p>
@@ -2774,12 +2605,14 @@
         <w:pStyle w:val="Normal"/>
         <w:rPr>
           <w:b/>
+          <w:bCs/>
+        </w:rPr>
+      </w:pPr>
+      <w:r>
+        <w:rPr>
           <w:b/>
           <w:bCs/>
         </w:rPr>
-      </w:pPr>
-      <w:r>
-        <w:rPr/>
       </w:r>
     </w:p>
     <w:p>
@@ -2787,12 +2620,14 @@
         <w:pStyle w:val="Normal"/>
         <w:rPr>
           <w:b/>
+          <w:bCs/>
+        </w:rPr>
+      </w:pPr>
+      <w:r>
+        <w:rPr>
           <w:b/>
           <w:bCs/>
         </w:rPr>
-      </w:pPr>
-      <w:r>
-        <w:rPr/>
       </w:r>
     </w:p>
     <w:p>
@@ -2800,12 +2635,14 @@
         <w:pStyle w:val="Normal"/>
         <w:rPr>
           <w:b/>
+          <w:bCs/>
+        </w:rPr>
+      </w:pPr>
+      <w:r>
+        <w:rPr>
           <w:b/>
           <w:bCs/>
         </w:rPr>
-      </w:pPr>
-      <w:r>
-        <w:rPr/>
       </w:r>
     </w:p>
     <w:p>
@@ -2813,12 +2650,14 @@
         <w:pStyle w:val="Normal"/>
         <w:rPr>
           <w:b/>
+          <w:bCs/>
+        </w:rPr>
+      </w:pPr>
+      <w:r>
+        <w:rPr>
           <w:b/>
           <w:bCs/>
         </w:rPr>
-      </w:pPr>
-      <w:r>
-        <w:rPr/>
       </w:r>
     </w:p>
     <w:p>
@@ -2839,14 +2678,16 @@
         <w:pStyle w:val="Normal"/>
         <w:rPr>
           <w:b/>
+          <w:bCs/>
+        </w:rPr>
+      </w:pPr>
+      <w:r>
+        <w:rPr>
           <w:b/>
           <w:bCs/>
         </w:rPr>
-      </w:pPr>
-      <w:r>
-        <w:rPr/>
         <w:drawing>
-          <wp:anchor behindDoc="0" distT="0" distB="0" distL="0" distR="0" simplePos="0" locked="0" layoutInCell="0" allowOverlap="1" relativeHeight="7">
+          <wp:anchor behindDoc="0" distT="0" distB="0" distL="0" distR="0" simplePos="0" locked="0" layoutInCell="0" allowOverlap="1" relativeHeight="5">
             <wp:simplePos x="0" y="0"/>
             <wp:positionH relativeFrom="column">
               <wp:align>center</wp:align>
@@ -2897,7 +2738,6 @@
         <w:pStyle w:val="Normal"/>
         <w:rPr>
           <w:b/>
-          <w:b/>
           <w:bCs/>
         </w:rPr>
       </w:pPr>
@@ -2913,7 +2753,6 @@
         <w:pStyle w:val="Normal"/>
         <w:rPr>
           <w:b/>
-          <w:b/>
           <w:bCs/>
         </w:rPr>
       </w:pPr>
@@ -2953,19 +2792,7 @@
       </w:pPr>
       <w:r>
         <w:rPr/>
-        <w:t>Koristit</w:t>
-      </w:r>
-      <w:r>
-        <w:rPr/>
-        <w:t xml:space="preserve">i PreparedStatement </w:t>
-      </w:r>
-      <w:r>
-        <w:rPr/>
-        <w:t>umesto Statement u CommentRepository.java</w:t>
-      </w:r>
-      <w:r>
-        <w:rPr/>
-        <w:t>.</w:t>
+        <w:t>Koristiti PreparedStatement umesto Statement u CommentRepository.java.</w:t>
       </w:r>
     </w:p>
     <w:p>
@@ -2980,24 +2807,6 @@
     <w:p>
       <w:pPr>
         <w:pStyle w:val="Heading1"/>
-        <w:rPr/>
-      </w:pPr>
-      <w:r>
-        <w:rPr/>
-      </w:r>
-    </w:p>
-    <w:p>
-      <w:pPr>
-        <w:pStyle w:val="Normal"/>
-        <w:rPr/>
-      </w:pPr>
-      <w:r>
-        <w:rPr/>
-      </w:r>
-    </w:p>
-    <w:p>
-      <w:pPr>
-        <w:pStyle w:val="Normal"/>
         <w:rPr/>
       </w:pPr>
       <w:r>
@@ -3144,18 +2953,8 @@
     <w:p>
       <w:pPr>
         <w:pStyle w:val="Normal"/>
-        <w:rPr/>
-      </w:pPr>
-      <w:r>
-        <w:rPr/>
-      </w:r>
-    </w:p>
-    <w:p>
-      <w:pPr>
-        <w:pStyle w:val="Heading2"/>
         <w:rPr>
           <w:rFonts w:ascii="Aptos " w:hAnsi="Aptos "/>
-          <w:b/>
           <w:b/>
           <w:bCs/>
           <w:sz w:val="24"/>
@@ -3171,7 +2970,7 @@
           <w:szCs w:val="24"/>
         </w:rPr>
         <w:drawing>
-          <wp:anchor behindDoc="0" distT="0" distB="0" distL="0" distR="0" simplePos="0" locked="0" layoutInCell="0" allowOverlap="1" relativeHeight="4">
+          <wp:anchor behindDoc="0" distT="0" distB="0" distL="0" distR="0" simplePos="0" locked="0" layoutInCell="0" allowOverlap="1" relativeHeight="2">
             <wp:simplePos x="0" y="0"/>
             <wp:positionH relativeFrom="column">
               <wp:posOffset>-266700</wp:posOffset>
@@ -3222,7 +3021,6 @@
         <w:pStyle w:val="Normal"/>
         <w:rPr>
           <w:b/>
-          <w:b/>
           <w:bCs/>
         </w:rPr>
       </w:pPr>
@@ -3237,23 +3035,6 @@
       <w:pPr>
         <w:pStyle w:val="Normal"/>
         <w:rPr>
-          <w:b/>
-          <w:b/>
-          <w:bCs/>
-        </w:rPr>
-      </w:pPr>
-      <w:r>
-        <w:rPr>
-          <w:b/>
-          <w:bCs/>
-        </w:rPr>
-      </w:r>
-    </w:p>
-    <w:p>
-      <w:pPr>
-        <w:pStyle w:val="Normal"/>
-        <w:rPr>
-          <w:b/>
           <w:b/>
           <w:bCs/>
         </w:rPr>
@@ -3286,21 +3067,9 @@
         </w:rPr>
       </w:pPr>
       <w:r>
-        <w:rPr>
-          <w:b/>
-          <w:bCs/>
-        </w:rPr>
-      </w:r>
-    </w:p>
-    <w:p>
-      <w:pPr>
-        <w:pStyle w:val="Heading2"/>
-        <w:rPr/>
-      </w:pPr>
-      <w:r>
         <w:rPr/>
         <w:drawing>
-          <wp:anchor behindDoc="0" distT="0" distB="0" distL="0" distR="0" simplePos="0" locked="0" layoutInCell="0" allowOverlap="1" relativeHeight="5">
+          <wp:anchor behindDoc="0" distT="0" distB="0" distL="0" distR="0" simplePos="0" locked="0" layoutInCell="0" allowOverlap="1" relativeHeight="3">
             <wp:simplePos x="0" y="0"/>
             <wp:positionH relativeFrom="column">
               <wp:posOffset>-95250</wp:posOffset>
@@ -3392,6 +3161,7 @@
     <w:p>
       <w:pPr>
         <w:pStyle w:val="Heading1"/>
+        <w:spacing w:before="0" w:after="80"/>
         <w:rPr/>
       </w:pPr>
       <w:bookmarkStart w:id="12" w:name="_Toc160050520"/>
@@ -3411,7 +3181,7 @@
       </w:pPr>
       <w:r>
         <w:rPr/>
-        <w:t>Zbog ranjivosti aplikacije, koristiti parametrizovane upite i textContent umesto innerHTML.. S obzirom na odnos cena implementiranja bezbednog softvera tokom samog razvoja i nakon pronalaženja propusta bolje je obratiti pažnju na greške od samog početka.</w:t>
+        <w:t>Zbog ranjivosti aplikacije, koristiti parametrizovane upite i textContent umesto innerHTML. S obzirom na odnos cena implementiranja bezbednog softvera tokom samog razvoja i nakon pronalaženja propusta bolje je obratiti pažnju na greške od samog početka.</w:t>
       </w:r>
     </w:p>
     <w:sectPr>
@@ -3420,7 +3190,6 @@
       <w:pgMar w:left="1440" w:right="1440" w:gutter="0" w:header="0" w:top="1440" w:footer="0" w:bottom="1440"/>
       <w:pgNumType w:start="0" w:fmt="decimal"/>
       <w:formProt w:val="false"/>
-      <w:titlePg/>
       <w:textDirection w:val="lrTb"/>
       <w:docGrid w:type="default" w:linePitch="360" w:charSpace="0"/>
     </w:sectPr>
@@ -3700,7 +3469,7 @@
   <w:docDefaults>
     <w:rPrDefault>
       <w:rPr>
-        <w:rFonts w:ascii="Aptos" w:hAnsi="Aptos" w:eastAsia="游明朝" w:cs="" w:asciiTheme="minorHAnsi" w:cstheme="minorBidi" w:eastAsiaTheme="minorEastAsia" w:hAnsiTheme="minorHAnsi"/>
+        <w:rFonts w:ascii="Aptos" w:hAnsi="Aptos" w:eastAsia="" w:cs="" w:asciiTheme="minorHAnsi" w:cstheme="minorBidi" w:eastAsiaTheme="minorEastAsia" w:hAnsiTheme="minorHAnsi"/>
         <w:kern w:val="2"/>
         <w:sz w:val="24"/>
         <w:szCs w:val="24"/>
@@ -4097,12 +3866,13 @@
     <w:qFormat/>
     <w:pPr>
       <w:widowControl/>
+      <w:suppressAutoHyphens w:val="true"/>
       <w:bidi w:val="0"/>
       <w:spacing w:lineRule="auto" w:line="276" w:before="0" w:after="160"/>
       <w:jc w:val="left"/>
     </w:pPr>
     <w:rPr>
-      <w:rFonts w:ascii="Aptos" w:hAnsi="Aptos" w:eastAsia="游明朝" w:cs="" w:asciiTheme="minorHAnsi" w:cstheme="minorBidi" w:eastAsiaTheme="minorEastAsia" w:hAnsiTheme="minorHAnsi"/>
+      <w:rFonts w:ascii="Aptos" w:hAnsi="Aptos" w:eastAsia="" w:cs="" w:asciiTheme="minorHAnsi" w:cstheme="minorBidi" w:eastAsiaTheme="minorEastAsia" w:hAnsiTheme="minorHAnsi"/>
       <w:color w:val="auto"/>
       <w:kern w:val="2"/>
       <w:sz w:val="24"/>
@@ -4126,8 +3896,8 @@
       <w:outlineLvl w:val="0"/>
     </w:pPr>
     <w:rPr>
-      <w:rFonts w:ascii="Aptos Display" w:hAnsi="Aptos Display" w:eastAsia="游ゴシック Light" w:cs="" w:asciiTheme="majorHAnsi" w:cstheme="majorBidi" w:eastAsiaTheme="majorEastAsia" w:hAnsiTheme="majorHAnsi"/>
-      <w:color w:val="0F4761" w:themeColor="accent1" w:themeShade="bf"/>
+      <w:rFonts w:ascii="Aptos Display" w:hAnsi="Aptos Display" w:eastAsia="" w:cs="" w:asciiTheme="majorHAnsi" w:cstheme="majorBidi" w:eastAsiaTheme="majorEastAsia" w:hAnsiTheme="majorHAnsi"/>
+      <w:color w:themeColor="accent1" w:themeShade="bf" w:val="0F4761"/>
       <w:sz w:val="40"/>
       <w:szCs w:val="40"/>
     </w:rPr>
@@ -4148,8 +3918,8 @@
       <w:outlineLvl w:val="1"/>
     </w:pPr>
     <w:rPr>
-      <w:rFonts w:ascii="Aptos Display" w:hAnsi="Aptos Display" w:eastAsia="游ゴシック Light" w:cs="" w:asciiTheme="majorHAnsi" w:cstheme="majorBidi" w:eastAsiaTheme="majorEastAsia" w:hAnsiTheme="majorHAnsi"/>
-      <w:color w:val="0F4761" w:themeColor="accent1" w:themeShade="bf"/>
+      <w:rFonts w:ascii="Aptos Display" w:hAnsi="Aptos Display" w:eastAsia="" w:cs="" w:asciiTheme="majorHAnsi" w:cstheme="majorBidi" w:eastAsiaTheme="majorEastAsia" w:hAnsiTheme="majorHAnsi"/>
+      <w:color w:themeColor="accent1" w:themeShade="bf" w:val="0F4761"/>
       <w:sz w:val="32"/>
       <w:szCs w:val="32"/>
     </w:rPr>
@@ -4170,8 +3940,8 @@
       <w:outlineLvl w:val="2"/>
     </w:pPr>
     <w:rPr>
-      <w:rFonts w:eastAsia="游ゴシック Light" w:cs="" w:cstheme="majorBidi" w:eastAsiaTheme="majorEastAsia"/>
-      <w:color w:val="0F4761" w:themeColor="accent1" w:themeShade="bf"/>
+      <w:rFonts w:eastAsia="" w:cs="" w:cstheme="majorBidi" w:eastAsiaTheme="majorEastAsia"/>
+      <w:color w:themeColor="accent1" w:themeShade="bf" w:val="0F4761"/>
       <w:sz w:val="28"/>
       <w:szCs w:val="28"/>
     </w:rPr>
@@ -4193,10 +3963,10 @@
       <w:outlineLvl w:val="3"/>
     </w:pPr>
     <w:rPr>
-      <w:rFonts w:eastAsia="游ゴシック Light" w:cs="" w:cstheme="majorBidi" w:eastAsiaTheme="majorEastAsia"/>
+      <w:rFonts w:eastAsia="" w:cs="" w:cstheme="majorBidi" w:eastAsiaTheme="majorEastAsia"/>
       <w:i/>
       <w:iCs/>
-      <w:color w:val="0F4761" w:themeColor="accent1" w:themeShade="bf"/>
+      <w:color w:themeColor="accent1" w:themeShade="bf" w:val="0F4761"/>
     </w:rPr>
   </w:style>
   <w:style w:type="paragraph" w:styleId="Heading5">
@@ -4216,8 +3986,8 @@
       <w:outlineLvl w:val="4"/>
     </w:pPr>
     <w:rPr>
-      <w:rFonts w:eastAsia="游ゴシック Light" w:cs="" w:cstheme="majorBidi" w:eastAsiaTheme="majorEastAsia"/>
-      <w:color w:val="0F4761" w:themeColor="accent1" w:themeShade="bf"/>
+      <w:rFonts w:eastAsia="" w:cs="" w:cstheme="majorBidi" w:eastAsiaTheme="majorEastAsia"/>
+      <w:color w:themeColor="accent1" w:themeShade="bf" w:val="0F4761"/>
     </w:rPr>
   </w:style>
   <w:style w:type="paragraph" w:styleId="Heading6">
@@ -4237,10 +4007,10 @@
       <w:outlineLvl w:val="5"/>
     </w:pPr>
     <w:rPr>
-      <w:rFonts w:eastAsia="游ゴシック Light" w:cs="" w:cstheme="majorBidi" w:eastAsiaTheme="majorEastAsia"/>
+      <w:rFonts w:eastAsia="" w:cs="" w:cstheme="majorBidi" w:eastAsiaTheme="majorEastAsia"/>
       <w:i/>
       <w:iCs/>
-      <w:color w:val="595959" w:themeColor="text1" w:themeTint="a6"/>
+      <w:color w:themeColor="text1" w:themeTint="a6" w:val="595959"/>
     </w:rPr>
   </w:style>
   <w:style w:type="paragraph" w:styleId="Heading7">
@@ -4260,8 +4030,8 @@
       <w:outlineLvl w:val="6"/>
     </w:pPr>
     <w:rPr>
-      <w:rFonts w:eastAsia="游ゴシック Light" w:cs="" w:cstheme="majorBidi" w:eastAsiaTheme="majorEastAsia"/>
-      <w:color w:val="595959" w:themeColor="text1" w:themeTint="a6"/>
+      <w:rFonts w:eastAsia="" w:cs="" w:cstheme="majorBidi" w:eastAsiaTheme="majorEastAsia"/>
+      <w:color w:themeColor="text1" w:themeTint="a6" w:val="595959"/>
     </w:rPr>
   </w:style>
   <w:style w:type="paragraph" w:styleId="Heading8">
@@ -4281,10 +4051,10 @@
       <w:outlineLvl w:val="7"/>
     </w:pPr>
     <w:rPr>
-      <w:rFonts w:eastAsia="游ゴシック Light" w:cs="" w:cstheme="majorBidi" w:eastAsiaTheme="majorEastAsia"/>
+      <w:rFonts w:eastAsia="" w:cs="" w:cstheme="majorBidi" w:eastAsiaTheme="majorEastAsia"/>
       <w:i/>
       <w:iCs/>
-      <w:color w:val="272727" w:themeColor="text1" w:themeTint="d8"/>
+      <w:color w:themeColor="text1" w:themeTint="d8" w:val="272727"/>
     </w:rPr>
   </w:style>
   <w:style w:type="paragraph" w:styleId="Heading9">
@@ -4304,8 +4074,8 @@
       <w:outlineLvl w:val="8"/>
     </w:pPr>
     <w:rPr>
-      <w:rFonts w:eastAsia="游ゴシック Light" w:cs="" w:cstheme="majorBidi" w:eastAsiaTheme="majorEastAsia"/>
-      <w:color w:val="272727" w:themeColor="text1" w:themeTint="d8"/>
+      <w:rFonts w:eastAsia="" w:cs="" w:cstheme="majorBidi" w:eastAsiaTheme="majorEastAsia"/>
+      <w:color w:themeColor="text1" w:themeTint="d8" w:val="272727"/>
     </w:rPr>
   </w:style>
   <w:style w:type="character" w:styleId="DefaultParagraphFont" w:default="1">
@@ -4324,8 +4094,8 @@
     <w:qFormat/>
     <w:rsid w:val="00ae5141"/>
     <w:rPr>
-      <w:rFonts w:ascii="Aptos Display" w:hAnsi="Aptos Display" w:eastAsia="游ゴシック Light" w:cs="" w:asciiTheme="majorHAnsi" w:cstheme="majorBidi" w:eastAsiaTheme="majorEastAsia" w:hAnsiTheme="majorHAnsi"/>
-      <w:color w:val="0F4761" w:themeColor="accent1" w:themeShade="bf"/>
+      <w:rFonts w:ascii="Aptos Display" w:hAnsi="Aptos Display" w:eastAsia="" w:cs="" w:asciiTheme="majorHAnsi" w:cstheme="majorBidi" w:eastAsiaTheme="majorEastAsia" w:hAnsiTheme="majorHAnsi"/>
+      <w:color w:themeColor="accent1" w:themeShade="bf" w:val="0F4761"/>
       <w:sz w:val="40"/>
       <w:szCs w:val="40"/>
     </w:rPr>
@@ -4338,8 +4108,8 @@
     <w:qFormat/>
     <w:rsid w:val="00ae5141"/>
     <w:rPr>
-      <w:rFonts w:ascii="Aptos Display" w:hAnsi="Aptos Display" w:eastAsia="游ゴシック Light" w:cs="" w:asciiTheme="majorHAnsi" w:cstheme="majorBidi" w:eastAsiaTheme="majorEastAsia" w:hAnsiTheme="majorHAnsi"/>
-      <w:color w:val="0F4761" w:themeColor="accent1" w:themeShade="bf"/>
+      <w:rFonts w:ascii="Aptos Display" w:hAnsi="Aptos Display" w:eastAsia="" w:cs="" w:asciiTheme="majorHAnsi" w:cstheme="majorBidi" w:eastAsiaTheme="majorEastAsia" w:hAnsiTheme="majorHAnsi"/>
+      <w:color w:themeColor="accent1" w:themeShade="bf" w:val="0F4761"/>
       <w:sz w:val="32"/>
       <w:szCs w:val="32"/>
     </w:rPr>
@@ -4352,8 +4122,8 @@
     <w:qFormat/>
     <w:rsid w:val="00ae5141"/>
     <w:rPr>
-      <w:rFonts w:eastAsia="游ゴシック Light" w:cs="" w:cstheme="majorBidi" w:eastAsiaTheme="majorEastAsia"/>
-      <w:color w:val="0F4761" w:themeColor="accent1" w:themeShade="bf"/>
+      <w:rFonts w:eastAsia="" w:cs="" w:cstheme="majorBidi" w:eastAsiaTheme="majorEastAsia"/>
+      <w:color w:themeColor="accent1" w:themeShade="bf" w:val="0F4761"/>
       <w:sz w:val="28"/>
       <w:szCs w:val="28"/>
     </w:rPr>
@@ -4367,10 +4137,10 @@
     <w:qFormat/>
     <w:rsid w:val="00ae5141"/>
     <w:rPr>
-      <w:rFonts w:eastAsia="游ゴシック Light" w:cs="" w:cstheme="majorBidi" w:eastAsiaTheme="majorEastAsia"/>
+      <w:rFonts w:eastAsia="" w:cs="" w:cstheme="majorBidi" w:eastAsiaTheme="majorEastAsia"/>
       <w:i/>
       <w:iCs/>
-      <w:color w:val="0F4761" w:themeColor="accent1" w:themeShade="bf"/>
+      <w:color w:themeColor="accent1" w:themeShade="bf" w:val="0F4761"/>
     </w:rPr>
   </w:style>
   <w:style w:type="character" w:styleId="Heading5Char" w:customStyle="1">
@@ -4382,8 +4152,8 @@
     <w:qFormat/>
     <w:rsid w:val="00ae5141"/>
     <w:rPr>
-      <w:rFonts w:eastAsia="游ゴシック Light" w:cs="" w:cstheme="majorBidi" w:eastAsiaTheme="majorEastAsia"/>
-      <w:color w:val="0F4761" w:themeColor="accent1" w:themeShade="bf"/>
+      <w:rFonts w:eastAsia="" w:cs="" w:cstheme="majorBidi" w:eastAsiaTheme="majorEastAsia"/>
+      <w:color w:themeColor="accent1" w:themeShade="bf" w:val="0F4761"/>
     </w:rPr>
   </w:style>
   <w:style w:type="character" w:styleId="Heading6Char" w:customStyle="1">
@@ -4395,10 +4165,10 @@
     <w:qFormat/>
     <w:rsid w:val="00ae5141"/>
     <w:rPr>
-      <w:rFonts w:eastAsia="游ゴシック Light" w:cs="" w:cstheme="majorBidi" w:eastAsiaTheme="majorEastAsia"/>
+      <w:rFonts w:eastAsia="" w:cs="" w:cstheme="majorBidi" w:eastAsiaTheme="majorEastAsia"/>
       <w:i/>
       <w:iCs/>
-      <w:color w:val="595959" w:themeColor="text1" w:themeTint="a6"/>
+      <w:color w:themeColor="text1" w:themeTint="a6" w:val="595959"/>
     </w:rPr>
   </w:style>
   <w:style w:type="character" w:styleId="Heading7Char" w:customStyle="1">
@@ -4410,8 +4180,8 @@
     <w:qFormat/>
     <w:rsid w:val="00ae5141"/>
     <w:rPr>
-      <w:rFonts w:eastAsia="游ゴシック Light" w:cs="" w:cstheme="majorBidi" w:eastAsiaTheme="majorEastAsia"/>
-      <w:color w:val="595959" w:themeColor="text1" w:themeTint="a6"/>
+      <w:rFonts w:eastAsia="" w:cs="" w:cstheme="majorBidi" w:eastAsiaTheme="majorEastAsia"/>
+      <w:color w:themeColor="text1" w:themeTint="a6" w:val="595959"/>
     </w:rPr>
   </w:style>
   <w:style w:type="character" w:styleId="Heading8Char" w:customStyle="1">
@@ -4423,10 +4193,10 @@
     <w:qFormat/>
     <w:rsid w:val="00ae5141"/>
     <w:rPr>
-      <w:rFonts w:eastAsia="游ゴシック Light" w:cs="" w:cstheme="majorBidi" w:eastAsiaTheme="majorEastAsia"/>
+      <w:rFonts w:eastAsia="" w:cs="" w:cstheme="majorBidi" w:eastAsiaTheme="majorEastAsia"/>
       <w:i/>
       <w:iCs/>
-      <w:color w:val="272727" w:themeColor="text1" w:themeTint="d8"/>
+      <w:color w:themeColor="text1" w:themeTint="d8" w:val="272727"/>
     </w:rPr>
   </w:style>
   <w:style w:type="character" w:styleId="Heading9Char" w:customStyle="1">
@@ -4438,8 +4208,8 @@
     <w:qFormat/>
     <w:rsid w:val="00ae5141"/>
     <w:rPr>
-      <w:rFonts w:eastAsia="游ゴシック Light" w:cs="" w:cstheme="majorBidi" w:eastAsiaTheme="majorEastAsia"/>
-      <w:color w:val="272727" w:themeColor="text1" w:themeTint="d8"/>
+      <w:rFonts w:eastAsia="" w:cs="" w:cstheme="majorBidi" w:eastAsiaTheme="majorEastAsia"/>
+      <w:color w:themeColor="text1" w:themeTint="d8" w:val="272727"/>
     </w:rPr>
   </w:style>
   <w:style w:type="character" w:styleId="TitleChar" w:customStyle="1">
@@ -4450,7 +4220,7 @@
     <w:qFormat/>
     <w:rsid w:val="00ae5141"/>
     <w:rPr>
-      <w:rFonts w:ascii="Aptos Display" w:hAnsi="Aptos Display" w:eastAsia="游ゴシック Light" w:cs="" w:asciiTheme="majorHAnsi" w:cstheme="majorBidi" w:eastAsiaTheme="majorEastAsia" w:hAnsiTheme="majorHAnsi"/>
+      <w:rFonts w:ascii="Aptos Display" w:hAnsi="Aptos Display" w:eastAsia="" w:cs="" w:asciiTheme="majorHAnsi" w:cstheme="majorBidi" w:eastAsiaTheme="majorEastAsia" w:hAnsiTheme="majorHAnsi"/>
       <w:spacing w:val="-10"/>
       <w:kern w:val="2"/>
       <w:sz w:val="56"/>
@@ -4465,8 +4235,8 @@
     <w:qFormat/>
     <w:rsid w:val="00ae5141"/>
     <w:rPr>
-      <w:rFonts w:eastAsia="游ゴシック Light" w:cs="" w:cstheme="majorBidi" w:eastAsiaTheme="majorEastAsia"/>
-      <w:color w:val="595959" w:themeColor="text1" w:themeTint="a6"/>
+      <w:rFonts w:eastAsia="" w:cs="" w:cstheme="majorBidi" w:eastAsiaTheme="majorEastAsia"/>
+      <w:color w:themeColor="text1" w:themeTint="a6" w:val="595959"/>
       <w:spacing w:val="15"/>
       <w:sz w:val="28"/>
       <w:szCs w:val="28"/>
@@ -4482,7 +4252,7 @@
     <w:rPr>
       <w:i/>
       <w:iCs/>
-      <w:color w:val="404040" w:themeColor="text1" w:themeTint="bf"/>
+      <w:color w:themeColor="text1" w:themeTint="bf" w:val="404040"/>
     </w:rPr>
   </w:style>
   <w:style w:type="character" w:styleId="IntenseEmphasis">
@@ -4494,7 +4264,7 @@
     <w:rPr>
       <w:i/>
       <w:iCs/>
-      <w:color w:val="0F4761" w:themeColor="accent1" w:themeShade="bf"/>
+      <w:color w:themeColor="accent1" w:themeShade="bf" w:val="0F4761"/>
     </w:rPr>
   </w:style>
   <w:style w:type="character" w:styleId="IntenseQuoteChar" w:customStyle="1">
@@ -4507,7 +4277,7 @@
     <w:rPr>
       <w:i/>
       <w:iCs/>
-      <w:color w:val="0F4761" w:themeColor="accent1" w:themeShade="bf"/>
+      <w:color w:themeColor="accent1" w:themeShade="bf" w:val="0F4761"/>
     </w:rPr>
   </w:style>
   <w:style w:type="character" w:styleId="IntenseReference">
@@ -4520,7 +4290,7 @@
       <w:b/>
       <w:bCs/>
       <w:smallCaps/>
-      <w:color w:val="0F4761" w:themeColor="accent1" w:themeShade="bf"/>
+      <w:color w:themeColor="accent1" w:themeShade="bf" w:val="0F4761"/>
       <w:spacing w:val="5"/>
     </w:rPr>
   </w:style>
@@ -4539,14 +4309,14 @@
       <w14:ligatures w14:val="none"/>
     </w:rPr>
   </w:style>
-  <w:style w:type="character" w:styleId="InternetLink">
+  <w:style w:type="character" w:styleId="Hyperlink">
     <w:name w:val="Hyperlink"/>
     <w:basedOn w:val="DefaultParagraphFont"/>
     <w:uiPriority w:val="99"/>
     <w:unhideWhenUsed/>
     <w:rsid w:val="002e4cf9"/>
     <w:rPr>
-      <w:color w:val="467886" w:themeColor="hyperlink"/>
+      <w:color w:themeColor="hyperlink" w:val="467886"/>
       <w:u w:val="single"/>
     </w:rPr>
   </w:style>
@@ -4558,7 +4328,7 @@
   <w:style w:type="paragraph" w:styleId="Heading">
     <w:name w:val="Heading"/>
     <w:basedOn w:val="Normal"/>
-    <w:next w:val="TextBody"/>
+    <w:next w:val="BodyText"/>
     <w:qFormat/>
     <w:pPr>
       <w:keepNext w:val="true"/>
@@ -4570,7 +4340,7 @@
       <w:szCs w:val="28"/>
     </w:rPr>
   </w:style>
-  <w:style w:type="paragraph" w:styleId="TextBody">
+  <w:style w:type="paragraph" w:styleId="BodyText">
     <w:name w:val="Body Text"/>
     <w:basedOn w:val="Normal"/>
     <w:pPr>
@@ -4580,7 +4350,7 @@
   </w:style>
   <w:style w:type="paragraph" w:styleId="List">
     <w:name w:val="List"/>
-    <w:basedOn w:val="TextBody"/>
+    <w:basedOn w:val="BodyText"/>
     <w:pPr/>
     <w:rPr>
       <w:rFonts w:cs="Lohit Devanagari"/>
@@ -4627,7 +4397,7 @@
       <w:contextualSpacing/>
     </w:pPr>
     <w:rPr>
-      <w:rFonts w:ascii="Aptos Display" w:hAnsi="Aptos Display" w:eastAsia="游ゴシック Light" w:cs="" w:asciiTheme="majorHAnsi" w:cstheme="majorBidi" w:eastAsiaTheme="majorEastAsia" w:hAnsiTheme="majorHAnsi"/>
+      <w:rFonts w:ascii="Aptos Display" w:hAnsi="Aptos Display" w:eastAsia="" w:cs="" w:asciiTheme="majorHAnsi" w:cstheme="majorBidi" w:eastAsiaTheme="majorEastAsia" w:hAnsiTheme="majorHAnsi"/>
       <w:spacing w:val="-10"/>
       <w:kern w:val="2"/>
       <w:sz w:val="56"/>
@@ -4644,8 +4414,8 @@
     <w:rsid w:val="00ae5141"/>
     <w:pPr/>
     <w:rPr>
-      <w:rFonts w:eastAsia="游ゴシック Light" w:cs="" w:cstheme="majorBidi" w:eastAsiaTheme="majorEastAsia"/>
-      <w:color w:val="595959" w:themeColor="text1" w:themeTint="a6"/>
+      <w:rFonts w:eastAsia="" w:cs="" w:cstheme="majorBidi" w:eastAsiaTheme="majorEastAsia"/>
+      <w:color w:themeColor="text1" w:themeTint="a6" w:val="595959"/>
       <w:spacing w:val="15"/>
       <w:sz w:val="28"/>
       <w:szCs w:val="28"/>
@@ -4666,7 +4436,7 @@
     <w:rPr>
       <w:i/>
       <w:iCs/>
-      <w:color w:val="404040" w:themeColor="text1" w:themeTint="bf"/>
+      <w:color w:themeColor="text1" w:themeTint="bf" w:val="404040"/>
     </w:rPr>
   </w:style>
   <w:style w:type="paragraph" w:styleId="ListParagraph">
@@ -4677,7 +4447,7 @@
     <w:rsid w:val="00ae5141"/>
     <w:pPr>
       <w:spacing w:before="0" w:after="160"/>
-      <w:ind w:left="720" w:hanging="0"/>
+      <w:ind w:hanging="0" w:left="720"/>
       <w:contextualSpacing/>
     </w:pPr>
     <w:rPr/>
@@ -4696,13 +4466,13 @@
         <w:bottom w:val="single" w:sz="4" w:space="10" w:color="0F4761"/>
       </w:pBdr>
       <w:spacing w:before="360" w:after="360"/>
-      <w:ind w:left="864" w:right="864" w:hanging="0"/>
+      <w:ind w:hanging="0" w:left="864" w:right="864"/>
       <w:jc w:val="center"/>
     </w:pPr>
     <w:rPr>
       <w:i/>
       <w:iCs/>
-      <w:color w:val="0F4761" w:themeColor="accent1" w:themeShade="bf"/>
+      <w:color w:themeColor="accent1" w:themeShade="bf" w:val="0F4761"/>
     </w:rPr>
   </w:style>
   <w:style w:type="paragraph" w:styleId="NoSpacing">
@@ -4713,6 +4483,7 @@
     <w:rsid w:val="004a5cc0"/>
     <w:pPr>
       <w:widowControl/>
+      <w:suppressAutoHyphens w:val="true"/>
       <w:bidi w:val="0"/>
       <w:spacing w:lineRule="auto" w:line="240" w:before="0" w:after="0"/>
       <w:jc w:val="left"/>
@@ -4723,7 +4494,7 @@
       <w:kern w:val="0"/>
       <w:sz w:val="22"/>
       <w:szCs w:val="22"/>
-      <w:lang w:eastAsia="en-US" w:val="en-US" w:bidi="ar-SA"/>
+      <w:lang w:val="en-US" w:eastAsia="en-US" w:bidi="ar-SA"/>
       <w14:ligatures w14:val="none"/>
     </w:rPr>
   </w:style>
@@ -4733,7 +4504,7 @@
     <w:pPr/>
     <w:rPr/>
   </w:style>
-  <w:style w:type="paragraph" w:styleId="ContentsHeading">
+  <w:style w:type="paragraph" w:styleId="TOCHeading">
     <w:name w:val="TOC Heading"/>
     <w:basedOn w:val="Heading1"/>
     <w:next w:val="Normal"/>
@@ -4753,7 +4524,7 @@
       <w14:ligatures w14:val="none"/>
     </w:rPr>
   </w:style>
-  <w:style w:type="paragraph" w:styleId="Contents1">
+  <w:style w:type="paragraph" w:styleId="TOC1">
     <w:name w:val="TOC 1"/>
     <w:basedOn w:val="Normal"/>
     <w:next w:val="Normal"/>
@@ -4766,7 +4537,7 @@
     </w:pPr>
     <w:rPr/>
   </w:style>
-  <w:style w:type="paragraph" w:styleId="Contents2">
+  <w:style w:type="paragraph" w:styleId="TOC2">
     <w:name w:val="TOC 2"/>
     <w:basedOn w:val="Normal"/>
     <w:next w:val="Normal"/>
@@ -4776,11 +4547,11 @@
     <w:rsid w:val="002e4cf9"/>
     <w:pPr>
       <w:spacing w:before="0" w:after="100"/>
-      <w:ind w:left="240" w:hanging="0"/>
+      <w:ind w:hanging="0" w:left="240"/>
     </w:pPr>
     <w:rPr/>
   </w:style>
-  <w:style w:type="paragraph" w:styleId="Contents3">
+  <w:style w:type="paragraph" w:styleId="TOC3">
     <w:name w:val="TOC 3"/>
     <w:basedOn w:val="Normal"/>
     <w:next w:val="Normal"/>
@@ -4790,7 +4561,7 @@
     <w:rsid w:val="002e4cf9"/>
     <w:pPr>
       <w:spacing w:before="0" w:after="100"/>
-      <w:ind w:left="480" w:hanging="0"/>
+      <w:ind w:hanging="0" w:left="480"/>
     </w:pPr>
     <w:rPr/>
   </w:style>
@@ -4829,6 +4600,7 @@
     <w:qFormat/>
     <w:pPr>
       <w:widowControl/>
+      <w:suppressAutoHyphens w:val="true"/>
       <w:bidi w:val="0"/>
       <w:spacing w:lineRule="auto" w:line="276" w:before="0" w:after="160"/>
       <w:jc w:val="left"/>
@@ -4908,7 +4680,7 @@
       <w:rPr>
         <w:b/>
         <w:bCs/>
-        <w:color w:val="FFFFFF" w:themeColor="background1"/>
+        <w:color w:themeColor="background1"/>
       </w:rPr>
       <w:tblPr/>
       <w:tcPr>
@@ -5684,195 +5456,97 @@
 </file>
 
 <file path=word/theme/theme1.xml><?xml version="1.0" encoding="utf-8"?>
-<a:theme xmlns:a="http://schemas.openxmlformats.org/drawingml/2006/main" name="Office Theme">
+<a:theme xmlns:a="http://schemas.openxmlformats.org/drawingml/2006/main" xmlns:r="http://schemas.openxmlformats.org/officeDocument/2006/relationships" name="Office Theme">
   <a:themeElements>
     <a:clrScheme name="Office">
       <a:dk1>
-        <a:sysClr val="windowText" lastClr="000000"/>
+        <a:srgbClr val="000000"/>
       </a:dk1>
       <a:lt1>
-        <a:sysClr val="window" lastClr="FFFFFF"/>
+        <a:srgbClr val="ffffff"/>
       </a:lt1>
       <a:dk2>
-        <a:srgbClr val="0E2841"/>
+        <a:srgbClr val="0e2841"/>
       </a:dk2>
       <a:lt2>
-        <a:srgbClr val="E8E8E8"/>
+        <a:srgbClr val="e8e8e8"/>
       </a:lt2>
       <a:accent1>
         <a:srgbClr val="156082"/>
       </a:accent1>
       <a:accent2>
-        <a:srgbClr val="E97132"/>
+        <a:srgbClr val="e97132"/>
       </a:accent2>
       <a:accent3>
-        <a:srgbClr val="196B24"/>
+        <a:srgbClr val="196b24"/>
       </a:accent3>
       <a:accent4>
-        <a:srgbClr val="0F9ED5"/>
+        <a:srgbClr val="0f9ed5"/>
       </a:accent4>
       <a:accent5>
-        <a:srgbClr val="A02B93"/>
+        <a:srgbClr val="a02b93"/>
       </a:accent5>
       <a:accent6>
-        <a:srgbClr val="4EA72E"/>
+        <a:srgbClr val="4ea72e"/>
       </a:accent6>
       <a:hlink>
         <a:srgbClr val="467886"/>
       </a:hlink>
       <a:folHlink>
-        <a:srgbClr val="96607D"/>
+        <a:srgbClr val="96607d"/>
       </a:folHlink>
     </a:clrScheme>
     <a:fontScheme name="Office">
       <a:majorFont>
-        <a:latin typeface="Aptos Display" panose="02110004020202020204"/>
+        <a:latin typeface="Aptos Display" panose="02110004020202020204" pitchFamily="0" charset="1"/>
         <a:ea typeface=""/>
         <a:cs typeface=""/>
-        <a:font script="Jpan" typeface="游ゴシック Light"/>
-        <a:font script="Hang" typeface="맑은 고딕"/>
-        <a:font script="Hans" typeface="等线 Light"/>
-        <a:font script="Hant" typeface="新細明體"/>
-        <a:font script="Arab" typeface="Times New Roman"/>
-        <a:font script="Hebr" typeface="Times New Roman"/>
-        <a:font script="Thai" typeface="Angsana New"/>
-        <a:font script="Ethi" typeface="Nyala"/>
-        <a:font script="Beng" typeface="Vrinda"/>
-        <a:font script="Gujr" typeface="Shruti"/>
-        <a:font script="Khmr" typeface="MoolBoran"/>
-        <a:font script="Knda" typeface="Tunga"/>
-        <a:font script="Guru" typeface="Raavi"/>
-        <a:font script="Cans" typeface="Euphemia"/>
-        <a:font script="Cher" typeface="Plantagenet Cherokee"/>
-        <a:font script="Yiii" typeface="Microsoft Yi Baiti"/>
-        <a:font script="Tibt" typeface="Microsoft Himalaya"/>
-        <a:font script="Thaa" typeface="MV Boli"/>
-        <a:font script="Deva" typeface="Mangal"/>
-        <a:font script="Telu" typeface="Gautami"/>
-        <a:font script="Taml" typeface="Latha"/>
-        <a:font script="Syrc" typeface="Estrangelo Edessa"/>
-        <a:font script="Orya" typeface="Kalinga"/>
-        <a:font script="Mlym" typeface="Kartika"/>
-        <a:font script="Laoo" typeface="DokChampa"/>
-        <a:font script="Sinh" typeface="Iskoola Pota"/>
-        <a:font script="Mong" typeface="Mongolian Baiti"/>
-        <a:font script="Viet" typeface="Times New Roman"/>
-        <a:font script="Uigh" typeface="Microsoft Uighur"/>
-        <a:font script="Geor" typeface="Sylfaen"/>
-        <a:font script="Armn" typeface="Arial"/>
-        <a:font script="Bugi" typeface="Leelawadee UI"/>
-        <a:font script="Bopo" typeface="Microsoft JhengHei"/>
-        <a:font script="Java" typeface="Javanese Text"/>
-        <a:font script="Lisu" typeface="Segoe UI"/>
-        <a:font script="Mymr" typeface="Myanmar Text"/>
-        <a:font script="Nkoo" typeface="Ebrima"/>
-        <a:font script="Olck" typeface="Nirmala UI"/>
-        <a:font script="Osma" typeface="Ebrima"/>
-        <a:font script="Phag" typeface="Phagspa"/>
-        <a:font script="Syrn" typeface="Estrangelo Edessa"/>
-        <a:font script="Syrj" typeface="Estrangelo Edessa"/>
-        <a:font script="Syre" typeface="Estrangelo Edessa"/>
-        <a:font script="Sora" typeface="Nirmala UI"/>
-        <a:font script="Tale" typeface="Microsoft Tai Le"/>
-        <a:font script="Talu" typeface="Microsoft New Tai Lue"/>
-        <a:font script="Tfng" typeface="Ebrima"/>
       </a:majorFont>
       <a:minorFont>
-        <a:latin typeface="Aptos" panose="02110004020202020204"/>
+        <a:latin typeface="Aptos" panose="02110004020202020204" pitchFamily="0" charset="1"/>
         <a:ea typeface=""/>
         <a:cs typeface=""/>
-        <a:font script="Jpan" typeface="游明朝"/>
-        <a:font script="Hang" typeface="맑은 고딕"/>
-        <a:font script="Hans" typeface="等线"/>
-        <a:font script="Hant" typeface="新細明體"/>
-        <a:font script="Arab" typeface="Arial"/>
-        <a:font script="Hebr" typeface="Arial"/>
-        <a:font script="Thai" typeface="Cordia New"/>
-        <a:font script="Ethi" typeface="Nyala"/>
-        <a:font script="Beng" typeface="Vrinda"/>
-        <a:font script="Gujr" typeface="Shruti"/>
-        <a:font script="Khmr" typeface="DaunPenh"/>
-        <a:font script="Knda" typeface="Tunga"/>
-        <a:font script="Guru" typeface="Raavi"/>
-        <a:font script="Cans" typeface="Euphemia"/>
-        <a:font script="Cher" typeface="Plantagenet Cherokee"/>
-        <a:font script="Yiii" typeface="Microsoft Yi Baiti"/>
-        <a:font script="Tibt" typeface="Microsoft Himalaya"/>
-        <a:font script="Thaa" typeface="MV Boli"/>
-        <a:font script="Deva" typeface="Mangal"/>
-        <a:font script="Telu" typeface="Gautami"/>
-        <a:font script="Taml" typeface="Latha"/>
-        <a:font script="Syrc" typeface="Estrangelo Edessa"/>
-        <a:font script="Orya" typeface="Kalinga"/>
-        <a:font script="Mlym" typeface="Kartika"/>
-        <a:font script="Laoo" typeface="DokChampa"/>
-        <a:font script="Sinh" typeface="Iskoola Pota"/>
-        <a:font script="Mong" typeface="Mongolian Baiti"/>
-        <a:font script="Viet" typeface="Arial"/>
-        <a:font script="Uigh" typeface="Microsoft Uighur"/>
-        <a:font script="Geor" typeface="Sylfaen"/>
-        <a:font script="Armn" typeface="Arial"/>
-        <a:font script="Bugi" typeface="Leelawadee UI"/>
-        <a:font script="Bopo" typeface="Microsoft JhengHei"/>
-        <a:font script="Java" typeface="Javanese Text"/>
-        <a:font script="Lisu" typeface="Segoe UI"/>
-        <a:font script="Mymr" typeface="Myanmar Text"/>
-        <a:font script="Nkoo" typeface="Ebrima"/>
-        <a:font script="Olck" typeface="Nirmala UI"/>
-        <a:font script="Osma" typeface="Ebrima"/>
-        <a:font script="Phag" typeface="Phagspa"/>
-        <a:font script="Syrn" typeface="Estrangelo Edessa"/>
-        <a:font script="Syrj" typeface="Estrangelo Edessa"/>
-        <a:font script="Syre" typeface="Estrangelo Edessa"/>
-        <a:font script="Sora" typeface="Nirmala UI"/>
-        <a:font script="Tale" typeface="Microsoft Tai Le"/>
-        <a:font script="Talu" typeface="Microsoft New Tai Lue"/>
-        <a:font script="Tfng" typeface="Ebrima"/>
       </a:minorFont>
     </a:fontScheme>
-    <a:fmtScheme name="Office">
+    <a:fmtScheme>
       <a:fillStyleLst>
         <a:solidFill>
           <a:schemeClr val="phClr"/>
         </a:solidFill>
-        <a:gradFill rotWithShape="1">
+        <a:gradFill>
           <a:gsLst>
             <a:gs pos="0">
               <a:schemeClr val="phClr">
                 <a:lumMod val="110000"/>
-                <a:satMod val="105000"/>
                 <a:tint val="67000"/>
               </a:schemeClr>
             </a:gs>
             <a:gs pos="50000">
               <a:schemeClr val="phClr">
                 <a:lumMod val="105000"/>
-                <a:satMod val="103000"/>
                 <a:tint val="73000"/>
               </a:schemeClr>
             </a:gs>
             <a:gs pos="100000">
               <a:schemeClr val="phClr">
                 <a:lumMod val="105000"/>
-                <a:satMod val="109000"/>
                 <a:tint val="81000"/>
               </a:schemeClr>
             </a:gs>
           </a:gsLst>
           <a:lin ang="5400000" scaled="0"/>
+          <a:tileRect l="0" t="0" r="0" b="0"/>
         </a:gradFill>
-        <a:gradFill rotWithShape="1">
+        <a:gradFill>
           <a:gsLst>
             <a:gs pos="0">
               <a:schemeClr val="phClr">
-                <a:satMod val="103000"/>
                 <a:lumMod val="102000"/>
                 <a:tint val="94000"/>
               </a:schemeClr>
             </a:gs>
             <a:gs pos="50000">
               <a:schemeClr val="phClr">
-                <a:satMod val="110000"/>
                 <a:lumMod val="100000"/>
                 <a:shade val="100000"/>
               </a:schemeClr>
@@ -5880,33 +5554,24 @@
             <a:gs pos="100000">
               <a:schemeClr val="phClr">
                 <a:lumMod val="99000"/>
-                <a:satMod val="120000"/>
                 <a:shade val="78000"/>
               </a:schemeClr>
             </a:gs>
           </a:gsLst>
           <a:lin ang="5400000" scaled="0"/>
+          <a:tileRect l="0" t="0" r="0" b="0"/>
         </a:gradFill>
       </a:fillStyleLst>
       <a:lnStyleLst>
         <a:ln w="6350" cap="flat" cmpd="sng" algn="ctr">
-          <a:solidFill>
-            <a:schemeClr val="phClr"/>
-          </a:solidFill>
           <a:prstDash val="solid"/>
           <a:miter lim="800000"/>
         </a:ln>
         <a:ln w="12700" cap="flat" cmpd="sng" algn="ctr">
-          <a:solidFill>
-            <a:schemeClr val="phClr"/>
-          </a:solidFill>
           <a:prstDash val="solid"/>
           <a:miter lim="800000"/>
         </a:ln>
         <a:ln w="19050" cap="flat" cmpd="sng" algn="ctr">
-          <a:solidFill>
-            <a:schemeClr val="phClr"/>
-          </a:solidFill>
           <a:prstDash val="solid"/>
           <a:miter lim="800000"/>
         </a:ln>
@@ -5919,13 +5584,7 @@
           <a:effectLst/>
         </a:effectStyle>
         <a:effectStyle>
-          <a:effectLst>
-            <a:outerShdw blurRad="57150" dist="19050" dir="5400000" algn="ctr" rotWithShape="0">
-              <a:srgbClr val="000000">
-                <a:alpha val="63000"/>
-              </a:srgbClr>
-            </a:outerShdw>
-          </a:effectLst>
+          <a:effectLst/>
         </a:effectStyle>
       </a:effectStyleLst>
       <a:bgFillStyleLst>
@@ -5935,15 +5594,13 @@
         <a:solidFill>
           <a:schemeClr val="phClr">
             <a:tint val="95000"/>
-            <a:satMod val="170000"/>
           </a:schemeClr>
         </a:solidFill>
-        <a:gradFill rotWithShape="1">
+        <a:gradFill>
           <a:gsLst>
             <a:gs pos="0">
               <a:schemeClr val="phClr">
                 <a:tint val="93000"/>
-                <a:satMod val="150000"/>
                 <a:shade val="98000"/>
                 <a:lumMod val="102000"/>
               </a:schemeClr>
@@ -5951,7 +5608,6 @@
             <a:gs pos="50000">
               <a:schemeClr val="phClr">
                 <a:tint val="98000"/>
-                <a:satMod val="130000"/>
                 <a:shade val="90000"/>
                 <a:lumMod val="103000"/>
               </a:schemeClr>
@@ -5959,52 +5615,14 @@
             <a:gs pos="100000">
               <a:schemeClr val="phClr">
                 <a:shade val="63000"/>
-                <a:satMod val="120000"/>
               </a:schemeClr>
             </a:gs>
           </a:gsLst>
           <a:lin ang="5400000" scaled="0"/>
+          <a:tileRect l="0" t="0" r="0" b="0"/>
         </a:gradFill>
       </a:bgFillStyleLst>
     </a:fmtScheme>
   </a:themeElements>
-  <a:objectDefaults/>
-  <a:extraClrSchemeLst/>
-  <a:extLst>
-    <a:ext uri="{05A4C25C-085E-4340-85A3-A5531E510DB2}">
-      <thm15:themeFamily xmlns:thm15="http://schemas.microsoft.com/office/thememl/2012/main" name="Office Theme" id="{2E142A2C-CD16-42D6-873A-C26D2A0506FA}" vid="{1BDDFF52-6CD6-40A5-AB3C-68EB2F1E4D0A}"/>
-    </a:ext>
-  </a:extLst>
 </a:theme>
-</file>
-
-<file path=customXml/item1.xml><?xml version="1.0" encoding="utf-8"?>
-<b:Sources xmlns:b="http://schemas.openxmlformats.org/officeDocument/2006/bibliography" xmlns="http://schemas.openxmlformats.org/officeDocument/2006/bibliography" SelectedStyle="\APASixthEditionOfficeOnline.xsl" StyleName="APA" Version="6"/>
-</file>
-
-<file path=customXml/item2.xml><?xml version="1.0" encoding="utf-8"?>
-<CoverPageProperties xmlns="http://schemas.microsoft.com/office/2006/coverPageProps">
-  <PublishDate>2024-02-28T00:00:00</PublishDate>
-  <Abstract/>
-  <CompanyAddress/>
-  <CompanyPhone/>
-  <CompanyFax/>
-  <CompanyEmail/>
-</CoverPageProperties>
-</file>
-
-<file path=customXml/itemProps1.xml><?xml version="1.0" encoding="utf-8"?>
-<ds:datastoreItem xmlns:ds="http://schemas.openxmlformats.org/officeDocument/2006/customXml" ds:itemID="{C1D8691D-BA18-4889-8566-A41A283D5E1C}">
-  <ds:schemaRefs>
-    <ds:schemaRef ds:uri="http://schemas.openxmlformats.org/officeDocument/2006/bibliography"/>
-  </ds:schemaRefs>
-</ds:datastoreItem>
-</file>
-
-<file path=customXml/itemProps2.xml><?xml version="1.0" encoding="utf-8"?>
-<ds:datastoreItem xmlns:ds="http://schemas.openxmlformats.org/officeDocument/2006/customXml" ds:itemID="{55AF091B-3C7A-41E3-B477-F2FDAA23CFDA}">
-  <ds:schemaRefs>
-    <ds:schemaRef ds:uri="http://schemas.microsoft.com/office/2006/coverPageProps"/>
-  </ds:schemaRefs>
-</ds:datastoreItem>
 </file>
</xml_diff>